<commit_message>
Updated basics level content
</commit_message>
<xml_diff>
--- a/Courses/Software-Sciences/Module-1-OOP-New/02-Conditional-Statements-Basics/02-Conditional-Statements-Basics-Exercises.docx
+++ b/Courses/Software-Sciences/Module-1-OOP-New/02-Conditional-Statements-Basics/02-Conditional-Statements-Basics-Exercises.docx
@@ -3576,6 +3576,19 @@
         <w:lastRenderedPageBreak/>
         <w:t>Четно или нечетно</w:t>
       </w:r>
+      <w:r>
+        <w:rPr>
+          <w:noProof/>
+        </w:rPr>
+        <w:t xml:space="preserve"> </w:t>
+      </w:r>
+      <w:r>
+        <w:rPr>
+          <w:noProof/>
+          <w:lang w:val="bg-BG"/>
+        </w:rPr>
+        <w:t>число</w:t>
+      </w:r>
     </w:p>
     <w:p>
       <w:pPr>
@@ -3607,12 +3620,31 @@
       </w:r>
       <w:r>
         <w:rPr>
-          <w:lang w:val="bg-BG"/>
-        </w:rPr>
-        <w:t xml:space="preserve"> въведено от потребителя и отпечатва на конзолата</w:t>
-      </w:r>
-      <w:r>
-        <w:t xml:space="preserve">, </w:t>
+          <w:bCs/>
+          <w:lang w:val="bg-BG"/>
+        </w:rPr>
+        <w:t>,</w:t>
+      </w:r>
+      <w:r>
+        <w:rPr>
+          <w:lang w:val="bg-BG"/>
+        </w:rPr>
+        <w:t xml:space="preserve"> въведено от потребителя</w:t>
+      </w:r>
+      <w:r>
+        <w:rPr>
+          <w:lang w:val="bg-BG"/>
+        </w:rPr>
+        <w:t>,</w:t>
+      </w:r>
+      <w:r>
+        <w:rPr>
+          <w:lang w:val="bg-BG"/>
+        </w:rPr>
+        <w:t xml:space="preserve"> и отпечатва на конзолата</w:t>
+      </w:r>
+      <w:r>
+        <w:t xml:space="preserve"> </w:t>
       </w:r>
       <w:r>
         <w:rPr>
@@ -4460,7 +4492,7 @@
         <w:t>Проверете</w:t>
       </w:r>
       <w:r>
-        <w:t xml:space="preserve">, </w:t>
+        <w:t xml:space="preserve"> </w:t>
       </w:r>
       <w:r>
         <w:rPr>
@@ -8759,1479 +8791,6 @@
           <w:lang w:val="bg-BG"/>
         </w:rPr>
         <w:lastRenderedPageBreak/>
-        <w:t xml:space="preserve">Клас </w:t>
-      </w:r>
-      <w:r>
-        <w:rPr>
-          <w:lang w:val="bg-BG"/>
-        </w:rPr>
-        <w:t>животно</w:t>
-      </w:r>
-    </w:p>
-    <w:p>
-      <w:pPr>
-        <w:rPr>
-          <w:lang w:val="bg-BG"/>
-        </w:rPr>
-      </w:pPr>
-      <w:r>
-        <w:rPr>
-          <w:lang w:val="bg-BG"/>
-        </w:rPr>
-        <w:t>Напишете програма</w:t>
-      </w:r>
-      <w:r>
-        <w:t xml:space="preserve">, </w:t>
-      </w:r>
-      <w:r>
-        <w:rPr>
-          <w:lang w:val="bg-BG"/>
-        </w:rPr>
-        <w:t>която отпечатва класа на животното според неговото име</w:t>
-      </w:r>
-      <w:r>
-        <w:t xml:space="preserve">, </w:t>
-      </w:r>
-      <w:r>
-        <w:rPr>
-          <w:lang w:val="bg-BG"/>
-        </w:rPr>
-        <w:t>въведено от потребителя</w:t>
-      </w:r>
-      <w:r>
-        <w:t>.</w:t>
-      </w:r>
-    </w:p>
-    <w:p>
-      <w:pPr>
-        <w:pStyle w:val="ListParagraph"/>
-        <w:numPr>
-          <w:ilvl w:val="0"/>
-          <w:numId w:val="26"/>
-        </w:numPr>
-        <w:rPr>
-          <w:rFonts w:ascii="Consolas" w:eastAsia="MS Mincho" w:hAnsi="Consolas" w:cs="Times New Roman"/>
-          <w:b/>
-          <w:noProof/>
-          <w:lang w:val="bg-BG"/>
-        </w:rPr>
-      </w:pPr>
-      <w:r>
-        <w:rPr>
-          <w:rFonts w:ascii="Consolas" w:eastAsia="MS Mincho" w:hAnsi="Consolas" w:cs="Times New Roman"/>
-          <w:b/>
-          <w:noProof/>
-        </w:rPr>
-        <w:t>dog</w:t>
-      </w:r>
-      <w:r>
-        <w:rPr>
-          <w:rFonts w:ascii="Calibri" w:eastAsia="MS Mincho" w:hAnsi="Calibri" w:cs="Times New Roman"/>
-          <w:b/>
-          <w:noProof/>
-        </w:rPr>
-        <w:t xml:space="preserve"> -&gt; </w:t>
-      </w:r>
-      <w:r>
-        <w:rPr>
-          <w:rFonts w:ascii="Consolas" w:eastAsia="MS Mincho" w:hAnsi="Consolas" w:cs="Times New Roman"/>
-          <w:b/>
-          <w:noProof/>
-        </w:rPr>
-        <w:t>mammal</w:t>
-      </w:r>
-    </w:p>
-    <w:p>
-      <w:pPr>
-        <w:pStyle w:val="ListParagraph"/>
-        <w:numPr>
-          <w:ilvl w:val="0"/>
-          <w:numId w:val="26"/>
-        </w:numPr>
-        <w:rPr>
-          <w:rFonts w:ascii="Calibri" w:eastAsia="MS Mincho" w:hAnsi="Calibri" w:cs="Times New Roman"/>
-          <w:b/>
-          <w:noProof/>
-          <w:lang w:val="bg-BG"/>
-        </w:rPr>
-      </w:pPr>
-      <w:r>
-        <w:rPr>
-          <w:rFonts w:ascii="Consolas" w:eastAsia="MS Mincho" w:hAnsi="Consolas" w:cs="Times New Roman"/>
-          <w:b/>
-          <w:noProof/>
-        </w:rPr>
-        <w:t>crocodile</w:t>
-      </w:r>
-      <w:r>
-        <w:rPr>
-          <w:rFonts w:ascii="Calibri" w:eastAsia="MS Mincho" w:hAnsi="Calibri" w:cs="Times New Roman"/>
-          <w:b/>
-          <w:noProof/>
-        </w:rPr>
-        <w:t xml:space="preserve">, </w:t>
-      </w:r>
-      <w:r>
-        <w:rPr>
-          <w:rFonts w:ascii="Consolas" w:eastAsia="MS Mincho" w:hAnsi="Consolas" w:cs="Times New Roman"/>
-          <w:b/>
-          <w:noProof/>
-        </w:rPr>
-        <w:t>tortoise</w:t>
-      </w:r>
-      <w:r>
-        <w:rPr>
-          <w:rFonts w:ascii="Calibri" w:eastAsia="MS Mincho" w:hAnsi="Calibri" w:cs="Times New Roman"/>
-          <w:b/>
-          <w:noProof/>
-        </w:rPr>
-        <w:t xml:space="preserve">, </w:t>
-      </w:r>
-      <w:r>
-        <w:rPr>
-          <w:rFonts w:ascii="Consolas" w:eastAsia="MS Mincho" w:hAnsi="Consolas" w:cs="Times New Roman"/>
-          <w:b/>
-          <w:noProof/>
-        </w:rPr>
-        <w:t>snake</w:t>
-      </w:r>
-      <w:r>
-        <w:rPr>
-          <w:rFonts w:ascii="Calibri" w:eastAsia="MS Mincho" w:hAnsi="Calibri" w:cs="Times New Roman"/>
-          <w:b/>
-          <w:noProof/>
-        </w:rPr>
-        <w:t xml:space="preserve"> -&gt; </w:t>
-      </w:r>
-      <w:r>
-        <w:rPr>
-          <w:rFonts w:ascii="Consolas" w:eastAsia="MS Mincho" w:hAnsi="Consolas" w:cs="Times New Roman"/>
-          <w:b/>
-          <w:noProof/>
-        </w:rPr>
-        <w:t>reptile</w:t>
-      </w:r>
-    </w:p>
-    <w:p>
-      <w:pPr>
-        <w:pStyle w:val="ListParagraph"/>
-        <w:numPr>
-          <w:ilvl w:val="0"/>
-          <w:numId w:val="26"/>
-        </w:numPr>
-        <w:rPr>
-          <w:b/>
-          <w:noProof/>
-          <w:lang w:val="bg-BG"/>
-        </w:rPr>
-      </w:pPr>
-      <w:r>
-        <w:rPr>
-          <w:rFonts w:ascii="Consolas" w:eastAsia="MS Mincho" w:hAnsi="Consolas" w:cs="Times New Roman"/>
-          <w:b/>
-          <w:noProof/>
-        </w:rPr>
-        <w:t>others</w:t>
-      </w:r>
-      <w:r>
-        <w:rPr>
-          <w:rFonts w:ascii="Calibri" w:eastAsia="MS Mincho" w:hAnsi="Calibri" w:cs="Times New Roman"/>
-          <w:b/>
-          <w:noProof/>
-        </w:rPr>
-        <w:t xml:space="preserve"> -&gt; </w:t>
-      </w:r>
-      <w:r>
-        <w:rPr>
-          <w:rFonts w:ascii="Consolas" w:eastAsia="MS Mincho" w:hAnsi="Consolas" w:cs="Times New Roman"/>
-          <w:b/>
-          <w:noProof/>
-        </w:rPr>
-        <w:t>unknown</w:t>
-      </w:r>
-    </w:p>
-    <w:p>
-      <w:pPr>
-        <w:pStyle w:val="Heading3"/>
-        <w:rPr>
-          <w:lang w:val="bg-BG"/>
-        </w:rPr>
-      </w:pPr>
-      <w:r>
-        <w:rPr>
-          <w:lang w:val="bg-BG"/>
-        </w:rPr>
-        <w:t>Пример</w:t>
-      </w:r>
-      <w:r>
-        <w:rPr>
-          <w:lang w:val="bg-BG"/>
-        </w:rPr>
-        <w:t>и</w:t>
-      </w:r>
-    </w:p>
-    <w:tbl>
-      <w:tblPr>
-        <w:tblStyle w:val="TableGrid"/>
-        <w:tblW w:w="1935" w:type="dxa"/>
-        <w:tblInd w:w="85" w:type="dxa"/>
-        <w:tblCellMar>
-          <w:top w:w="57" w:type="dxa"/>
-          <w:left w:w="85" w:type="dxa"/>
-          <w:bottom w:w="57" w:type="dxa"/>
-          <w:right w:w="85" w:type="dxa"/>
-        </w:tblCellMar>
-        <w:tblLook w:val="04A0" w:firstRow="1" w:lastRow="0" w:firstColumn="1" w:lastColumn="0" w:noHBand="0" w:noVBand="1"/>
-      </w:tblPr>
-      <w:tblGrid>
-        <w:gridCol w:w="797"/>
-        <w:gridCol w:w="1138"/>
-      </w:tblGrid>
-      <w:tr>
-        <w:tc>
-          <w:tcPr>
-            <w:tcW w:w="797" w:type="dxa"/>
-            <w:tcBorders>
-              <w:top w:val="single" w:sz="4" w:space="0" w:color="auto"/>
-              <w:left w:val="single" w:sz="4" w:space="0" w:color="auto"/>
-              <w:bottom w:val="single" w:sz="4" w:space="0" w:color="auto"/>
-              <w:right w:val="single" w:sz="4" w:space="0" w:color="auto"/>
-            </w:tcBorders>
-            <w:shd w:val="clear" w:color="auto" w:fill="D9D9D9" w:themeFill="background1" w:themeFillShade="D9"/>
-            <w:hideMark/>
-          </w:tcPr>
-          <w:p>
-            <w:pPr>
-              <w:spacing w:before="20" w:after="20"/>
-              <w:jc w:val="center"/>
-              <w:rPr>
-                <w:b/>
-              </w:rPr>
-            </w:pPr>
-            <w:r>
-              <w:rPr>
-                <w:b/>
-                <w:lang w:val="bg-BG"/>
-              </w:rPr>
-              <w:t>Вход</w:t>
-            </w:r>
-          </w:p>
-        </w:tc>
-        <w:tc>
-          <w:tcPr>
-            <w:tcW w:w="1138" w:type="dxa"/>
-            <w:tcBorders>
-              <w:top w:val="single" w:sz="4" w:space="0" w:color="auto"/>
-              <w:left w:val="single" w:sz="4" w:space="0" w:color="auto"/>
-              <w:bottom w:val="single" w:sz="4" w:space="0" w:color="auto"/>
-              <w:right w:val="single" w:sz="4" w:space="0" w:color="auto"/>
-            </w:tcBorders>
-            <w:shd w:val="clear" w:color="auto" w:fill="D9D9D9" w:themeFill="background1" w:themeFillShade="D9"/>
-            <w:hideMark/>
-          </w:tcPr>
-          <w:p>
-            <w:pPr>
-              <w:spacing w:before="20" w:after="20"/>
-              <w:jc w:val="center"/>
-              <w:rPr>
-                <w:b/>
-              </w:rPr>
-            </w:pPr>
-            <w:r>
-              <w:rPr>
-                <w:b/>
-                <w:lang w:val="bg-BG"/>
-              </w:rPr>
-              <w:t>Изход</w:t>
-            </w:r>
-          </w:p>
-        </w:tc>
-      </w:tr>
-      <w:tr>
-        <w:tc>
-          <w:tcPr>
-            <w:tcW w:w="797" w:type="dxa"/>
-            <w:tcBorders>
-              <w:top w:val="single" w:sz="4" w:space="0" w:color="auto"/>
-              <w:left w:val="single" w:sz="4" w:space="0" w:color="auto"/>
-              <w:bottom w:val="single" w:sz="4" w:space="0" w:color="auto"/>
-              <w:right w:val="single" w:sz="4" w:space="0" w:color="auto"/>
-            </w:tcBorders>
-            <w:hideMark/>
-          </w:tcPr>
-          <w:p>
-            <w:pPr>
-              <w:spacing w:before="20" w:after="20"/>
-              <w:rPr>
-                <w:bCs/>
-              </w:rPr>
-            </w:pPr>
-            <w:r>
-              <w:rPr>
-                <w:bCs/>
-              </w:rPr>
-              <w:t>dog</w:t>
-            </w:r>
-          </w:p>
-        </w:tc>
-        <w:tc>
-          <w:tcPr>
-            <w:tcW w:w="1138" w:type="dxa"/>
-            <w:tcBorders>
-              <w:top w:val="single" w:sz="4" w:space="0" w:color="auto"/>
-              <w:left w:val="single" w:sz="4" w:space="0" w:color="auto"/>
-              <w:bottom w:val="single" w:sz="4" w:space="0" w:color="auto"/>
-              <w:right w:val="single" w:sz="4" w:space="0" w:color="auto"/>
-            </w:tcBorders>
-            <w:hideMark/>
-          </w:tcPr>
-          <w:p>
-            <w:pPr>
-              <w:spacing w:before="20" w:after="20"/>
-              <w:rPr>
-                <w:rFonts w:ascii="Consolas" w:hAnsi="Consolas"/>
-                <w:bCs/>
-                <w:noProof/>
-              </w:rPr>
-            </w:pPr>
-            <w:r>
-              <w:rPr>
-                <w:rFonts w:ascii="Consolas" w:hAnsi="Consolas"/>
-                <w:bCs/>
-                <w:noProof/>
-              </w:rPr>
-              <w:t>mammal</w:t>
-            </w:r>
-          </w:p>
-        </w:tc>
-      </w:tr>
-      <w:tr>
-        <w:tc>
-          <w:tcPr>
-            <w:tcW w:w="797" w:type="dxa"/>
-            <w:tcBorders>
-              <w:top w:val="single" w:sz="4" w:space="0" w:color="auto"/>
-              <w:left w:val="single" w:sz="4" w:space="0" w:color="auto"/>
-              <w:bottom w:val="single" w:sz="4" w:space="0" w:color="auto"/>
-              <w:right w:val="single" w:sz="4" w:space="0" w:color="auto"/>
-            </w:tcBorders>
-            <w:hideMark/>
-          </w:tcPr>
-          <w:p>
-            <w:pPr>
-              <w:spacing w:before="20" w:after="20"/>
-              <w:rPr>
-                <w:bCs/>
-              </w:rPr>
-            </w:pPr>
-            <w:r>
-              <w:rPr>
-                <w:bCs/>
-              </w:rPr>
-              <w:t>snake</w:t>
-            </w:r>
-          </w:p>
-        </w:tc>
-        <w:tc>
-          <w:tcPr>
-            <w:tcW w:w="1138" w:type="dxa"/>
-            <w:tcBorders>
-              <w:top w:val="single" w:sz="4" w:space="0" w:color="auto"/>
-              <w:left w:val="single" w:sz="4" w:space="0" w:color="auto"/>
-              <w:bottom w:val="single" w:sz="4" w:space="0" w:color="auto"/>
-              <w:right w:val="single" w:sz="4" w:space="0" w:color="auto"/>
-            </w:tcBorders>
-            <w:hideMark/>
-          </w:tcPr>
-          <w:p>
-            <w:pPr>
-              <w:spacing w:before="20" w:after="20"/>
-              <w:rPr>
-                <w:rFonts w:ascii="Consolas" w:hAnsi="Consolas"/>
-                <w:bCs/>
-                <w:noProof/>
-              </w:rPr>
-            </w:pPr>
-            <w:r>
-              <w:rPr>
-                <w:rFonts w:ascii="Consolas" w:hAnsi="Consolas"/>
-                <w:bCs/>
-                <w:noProof/>
-              </w:rPr>
-              <w:t>reptile</w:t>
-            </w:r>
-          </w:p>
-        </w:tc>
-      </w:tr>
-      <w:tr>
-        <w:tc>
-          <w:tcPr>
-            <w:tcW w:w="797" w:type="dxa"/>
-            <w:tcBorders>
-              <w:top w:val="single" w:sz="4" w:space="0" w:color="auto"/>
-              <w:left w:val="single" w:sz="4" w:space="0" w:color="auto"/>
-              <w:bottom w:val="single" w:sz="4" w:space="0" w:color="auto"/>
-              <w:right w:val="single" w:sz="4" w:space="0" w:color="auto"/>
-            </w:tcBorders>
-            <w:hideMark/>
-          </w:tcPr>
-          <w:p>
-            <w:pPr>
-              <w:spacing w:before="20" w:after="20"/>
-              <w:rPr>
-                <w:bCs/>
-              </w:rPr>
-            </w:pPr>
-            <w:r>
-              <w:rPr>
-                <w:bCs/>
-              </w:rPr>
-              <w:t>cat</w:t>
-            </w:r>
-          </w:p>
-        </w:tc>
-        <w:tc>
-          <w:tcPr>
-            <w:tcW w:w="1138" w:type="dxa"/>
-            <w:tcBorders>
-              <w:top w:val="single" w:sz="4" w:space="0" w:color="auto"/>
-              <w:left w:val="single" w:sz="4" w:space="0" w:color="auto"/>
-              <w:bottom w:val="single" w:sz="4" w:space="0" w:color="auto"/>
-              <w:right w:val="single" w:sz="4" w:space="0" w:color="auto"/>
-            </w:tcBorders>
-            <w:hideMark/>
-          </w:tcPr>
-          <w:p>
-            <w:pPr>
-              <w:spacing w:before="20" w:after="20"/>
-              <w:rPr>
-                <w:rFonts w:ascii="Consolas" w:hAnsi="Consolas"/>
-                <w:bCs/>
-                <w:noProof/>
-              </w:rPr>
-            </w:pPr>
-            <w:r>
-              <w:rPr>
-                <w:rFonts w:ascii="Consolas" w:hAnsi="Consolas"/>
-                <w:bCs/>
-                <w:noProof/>
-              </w:rPr>
-              <w:t>unknown</w:t>
-            </w:r>
-          </w:p>
-        </w:tc>
-      </w:tr>
-    </w:tbl>
-    <w:p>
-      <w:pPr>
-        <w:pStyle w:val="Heading3"/>
-      </w:pPr>
-      <w:r>
-        <w:rPr>
-          <w:lang w:val="bg-BG"/>
-        </w:rPr>
-        <w:t>Насоки</w:t>
-      </w:r>
-    </w:p>
-    <w:p>
-      <w:pPr>
-        <w:pStyle w:val="ListParagraph"/>
-        <w:numPr>
-          <w:ilvl w:val="0"/>
-          <w:numId w:val="31"/>
-        </w:numPr>
-        <w:spacing w:before="40" w:after="40"/>
-        <w:rPr>
-          <w:lang w:val="bg-BG"/>
-        </w:rPr>
-      </w:pPr>
-      <w:r>
-        <w:rPr>
-          <w:lang w:val="bg-BG"/>
-        </w:rPr>
-        <w:t>Прочетете входните данни</w:t>
-      </w:r>
-      <w:r>
-        <w:t>:</w:t>
-      </w:r>
-    </w:p>
-    <w:p>
-      <w:pPr>
-        <w:spacing w:before="40" w:after="40"/>
-        <w:ind w:left="360"/>
-        <w:rPr>
-          <w:lang w:val="bg-BG"/>
-        </w:rPr>
-      </w:pPr>
-      <w:r>
-        <w:rPr>
-          <w:noProof/>
-          <w:lang w:val="bg-BG"/>
-        </w:rPr>
-        <w:t xml:space="preserve"> </w:t>
-      </w:r>
-      <w:r>
-        <w:rPr>
-          <w:noProof/>
-          <w:lang w:eastAsia="bg-BG"/>
-        </w:rPr>
-        <w:drawing>
-          <wp:inline distT="0" distB="0" distL="0" distR="0" wp14:anchorId="61230DCA" wp14:editId="18D4E0FE">
-            <wp:extent cx="3173730" cy="210180"/>
-            <wp:effectExtent l="19050" t="19050" r="7620" b="19050"/>
-            <wp:docPr id="33" name="Picture 33"/>
-            <wp:cNvGraphicFramePr>
-              <a:graphicFrameLocks xmlns:a="http://schemas.openxmlformats.org/drawingml/2006/main" noChangeAspect="1"/>
-            </wp:cNvGraphicFramePr>
-            <a:graphic xmlns:a="http://schemas.openxmlformats.org/drawingml/2006/main">
-              <a:graphicData uri="http://schemas.openxmlformats.org/drawingml/2006/picture">
-                <pic:pic xmlns:pic="http://schemas.openxmlformats.org/drawingml/2006/picture">
-                  <pic:nvPicPr>
-                    <pic:cNvPr id="1" name=""/>
-                    <pic:cNvPicPr/>
-                  </pic:nvPicPr>
-                  <pic:blipFill>
-                    <a:blip r:embed="rId34"/>
-                    <a:stretch>
-                      <a:fillRect/>
-                    </a:stretch>
-                  </pic:blipFill>
-                  <pic:spPr>
-                    <a:xfrm>
-                      <a:off x="0" y="0"/>
-                      <a:ext cx="3641194" cy="241138"/>
-                    </a:xfrm>
-                    <a:prstGeom prst="rect">
-                      <a:avLst/>
-                    </a:prstGeom>
-                    <a:ln>
-                      <a:solidFill>
-                        <a:schemeClr val="bg1">
-                          <a:lumMod val="85000"/>
-                        </a:schemeClr>
-                      </a:solidFill>
-                    </a:ln>
-                  </pic:spPr>
-                </pic:pic>
-              </a:graphicData>
-            </a:graphic>
-          </wp:inline>
-        </w:drawing>
-      </w:r>
-    </w:p>
-    <w:p>
-      <w:pPr>
-        <w:pStyle w:val="ListParagraph"/>
-        <w:numPr>
-          <w:ilvl w:val="0"/>
-          <w:numId w:val="31"/>
-        </w:numPr>
-        <w:rPr>
-          <w:lang w:val="bg-BG"/>
-        </w:rPr>
-      </w:pPr>
-      <w:r>
-        <w:rPr>
-          <w:lang w:val="bg-BG"/>
-        </w:rPr>
-        <w:t>Проверете от какъв вид е животното</w:t>
-      </w:r>
-      <w:r>
-        <w:t xml:space="preserve">. </w:t>
-      </w:r>
-      <w:r>
-        <w:rPr>
-          <w:lang w:val="bg-BG"/>
-        </w:rPr>
-        <w:t>Ако то е невалидно</w:t>
-      </w:r>
-      <w:r>
-        <w:t xml:space="preserve">, </w:t>
-      </w:r>
-      <w:r>
-        <w:rPr>
-          <w:lang w:val="bg-BG"/>
-        </w:rPr>
-        <w:t xml:space="preserve">отпечатайте </w:t>
-      </w:r>
-      <w:r>
-        <w:t>"</w:t>
-      </w:r>
-      <w:r>
-        <w:rPr>
-          <w:rFonts w:ascii="Consolas" w:hAnsi="Consolas"/>
-          <w:b/>
-          <w:bCs/>
-          <w:noProof/>
-        </w:rPr>
-        <w:t>unknown</w:t>
-      </w:r>
-      <w:r>
-        <w:t>".</w:t>
-      </w:r>
-    </w:p>
-    <w:p>
-      <w:pPr>
-        <w:ind w:left="360"/>
-        <w:rPr>
-          <w:lang w:val="bg-BG"/>
-        </w:rPr>
-      </w:pPr>
-      <w:r>
-        <w:rPr>
-          <w:noProof/>
-          <w:lang w:val="bg-BG"/>
-        </w:rPr>
-        <w:t xml:space="preserve"> </w:t>
-      </w:r>
-      <w:r>
-        <w:rPr>
-          <w:noProof/>
-          <w:lang w:eastAsia="bg-BG"/>
-        </w:rPr>
-        <w:drawing>
-          <wp:inline distT="0" distB="0" distL="0" distR="0" wp14:anchorId="39C82540" wp14:editId="4E49CBD6">
-            <wp:extent cx="2511404" cy="2236470"/>
-            <wp:effectExtent l="19050" t="19050" r="22860" b="11430"/>
-            <wp:docPr id="46" name="Picture 46" descr="Text&#10;&#10;Description automatically generated with medium confidence"/>
-            <wp:cNvGraphicFramePr>
-              <a:graphicFrameLocks xmlns:a="http://schemas.openxmlformats.org/drawingml/2006/main" noChangeAspect="1"/>
-            </wp:cNvGraphicFramePr>
-            <a:graphic xmlns:a="http://schemas.openxmlformats.org/drawingml/2006/main">
-              <a:graphicData uri="http://schemas.openxmlformats.org/drawingml/2006/picture">
-                <pic:pic xmlns:pic="http://schemas.openxmlformats.org/drawingml/2006/picture">
-                  <pic:nvPicPr>
-                    <pic:cNvPr id="46" name="Picture 46" descr="Text&#10;&#10;Description automatically generated with medium confidence"/>
-                    <pic:cNvPicPr/>
-                  </pic:nvPicPr>
-                  <pic:blipFill>
-                    <a:blip r:embed="rId35"/>
-                    <a:stretch>
-                      <a:fillRect/>
-                    </a:stretch>
-                  </pic:blipFill>
-                  <pic:spPr>
-                    <a:xfrm>
-                      <a:off x="0" y="0"/>
-                      <a:ext cx="2539620" cy="2261597"/>
-                    </a:xfrm>
-                    <a:prstGeom prst="rect">
-                      <a:avLst/>
-                    </a:prstGeom>
-                    <a:ln>
-                      <a:solidFill>
-                        <a:schemeClr val="bg1">
-                          <a:lumMod val="85000"/>
-                        </a:schemeClr>
-                      </a:solidFill>
-                    </a:ln>
-                  </pic:spPr>
-                </pic:pic>
-              </a:graphicData>
-            </a:graphic>
-          </wp:inline>
-        </w:drawing>
-      </w:r>
-    </w:p>
-    <w:p>
-      <w:pPr>
-        <w:pStyle w:val="Heading2"/>
-        <w:rPr>
-          <w:lang w:val="bg-BG"/>
-        </w:rPr>
-      </w:pPr>
-      <w:r>
-        <w:rPr>
-          <w:lang w:val="bg-BG"/>
-        </w:rPr>
-        <w:t>Билет за кино</w:t>
-      </w:r>
-    </w:p>
-    <w:p>
-      <w:pPr>
-        <w:rPr>
-          <w:lang w:val="bg-BG"/>
-        </w:rPr>
-      </w:pPr>
-      <w:r>
-        <w:rPr>
-          <w:lang w:val="bg-BG"/>
-        </w:rPr>
-        <w:t xml:space="preserve">Да се напише програма която чете ден от седмицата </w:t>
-      </w:r>
-      <w:r>
-        <w:rPr>
-          <w:noProof/>
-        </w:rPr>
-        <w:t>(</w:t>
-      </w:r>
-      <w:r>
-        <w:rPr>
-          <w:lang w:val="bg-BG"/>
-        </w:rPr>
-        <w:t>текст</w:t>
-      </w:r>
-      <w:r>
-        <w:rPr>
-          <w:noProof/>
-        </w:rPr>
-        <w:t xml:space="preserve">) </w:t>
-      </w:r>
-      <w:r>
-        <w:t xml:space="preserve">– </w:t>
-      </w:r>
-      <w:r>
-        <w:rPr>
-          <w:lang w:val="bg-BG"/>
-        </w:rPr>
-        <w:t>въведен от потребителя и принтира на конзолата цената на билет за кино според деня от седмицата</w:t>
-      </w:r>
-      <w:r>
-        <w:t>:</w:t>
-      </w:r>
-    </w:p>
-    <w:tbl>
-      <w:tblPr>
-        <w:tblStyle w:val="TableGrid"/>
-        <w:tblW w:w="0" w:type="auto"/>
-        <w:tblLook w:val="04A0" w:firstRow="1" w:lastRow="0" w:firstColumn="1" w:lastColumn="0" w:noHBand="0" w:noVBand="1"/>
-      </w:tblPr>
-      <w:tblGrid>
-        <w:gridCol w:w="976"/>
-        <w:gridCol w:w="989"/>
-        <w:gridCol w:w="1292"/>
-        <w:gridCol w:w="1058"/>
-        <w:gridCol w:w="1133"/>
-        <w:gridCol w:w="1117"/>
-        <w:gridCol w:w="1129"/>
-      </w:tblGrid>
-      <w:tr>
-        <w:tc>
-          <w:tcPr>
-            <w:tcW w:w="976" w:type="dxa"/>
-            <w:shd w:val="clear" w:color="auto" w:fill="D9D9D9" w:themeFill="background1" w:themeFillShade="D9"/>
-          </w:tcPr>
-          <w:p>
-            <w:pPr>
-              <w:spacing w:before="20" w:after="20"/>
-              <w:jc w:val="center"/>
-              <w:rPr>
-                <w:b/>
-                <w:noProof/>
-              </w:rPr>
-            </w:pPr>
-            <w:r>
-              <w:rPr>
-                <w:b/>
-                <w:noProof/>
-              </w:rPr>
-              <w:t>Monday</w:t>
-            </w:r>
-          </w:p>
-        </w:tc>
-        <w:tc>
-          <w:tcPr>
-            <w:tcW w:w="989" w:type="dxa"/>
-            <w:tcBorders>
-              <w:bottom w:val="single" w:sz="4" w:space="0" w:color="auto"/>
-            </w:tcBorders>
-            <w:shd w:val="clear" w:color="auto" w:fill="D9D9D9" w:themeFill="background1" w:themeFillShade="D9"/>
-          </w:tcPr>
-          <w:p>
-            <w:pPr>
-              <w:spacing w:before="20" w:after="20"/>
-              <w:jc w:val="center"/>
-              <w:rPr>
-                <w:b/>
-                <w:noProof/>
-              </w:rPr>
-            </w:pPr>
-            <w:r>
-              <w:rPr>
-                <w:b/>
-                <w:noProof/>
-              </w:rPr>
-              <w:t>Tuesday</w:t>
-            </w:r>
-          </w:p>
-        </w:tc>
-        <w:tc>
-          <w:tcPr>
-            <w:tcW w:w="1292" w:type="dxa"/>
-            <w:tcBorders>
-              <w:bottom w:val="single" w:sz="4" w:space="0" w:color="auto"/>
-            </w:tcBorders>
-            <w:shd w:val="clear" w:color="auto" w:fill="D9D9D9" w:themeFill="background1" w:themeFillShade="D9"/>
-          </w:tcPr>
-          <w:p>
-            <w:pPr>
-              <w:spacing w:before="20" w:after="20"/>
-              <w:jc w:val="center"/>
-              <w:rPr>
-                <w:b/>
-                <w:noProof/>
-              </w:rPr>
-            </w:pPr>
-            <w:r>
-              <w:rPr>
-                <w:b/>
-                <w:noProof/>
-              </w:rPr>
-              <w:t>Wednesday</w:t>
-            </w:r>
-          </w:p>
-        </w:tc>
-        <w:tc>
-          <w:tcPr>
-            <w:tcW w:w="1058" w:type="dxa"/>
-            <w:tcBorders>
-              <w:bottom w:val="single" w:sz="4" w:space="0" w:color="auto"/>
-            </w:tcBorders>
-            <w:shd w:val="clear" w:color="auto" w:fill="D9D9D9" w:themeFill="background1" w:themeFillShade="D9"/>
-          </w:tcPr>
-          <w:p>
-            <w:pPr>
-              <w:spacing w:before="20" w:after="20"/>
-              <w:jc w:val="center"/>
-              <w:rPr>
-                <w:b/>
-                <w:noProof/>
-              </w:rPr>
-            </w:pPr>
-            <w:r>
-              <w:rPr>
-                <w:b/>
-                <w:noProof/>
-              </w:rPr>
-              <w:t>Thursday</w:t>
-            </w:r>
-          </w:p>
-        </w:tc>
-        <w:tc>
-          <w:tcPr>
-            <w:tcW w:w="1133" w:type="dxa"/>
-            <w:tcBorders>
-              <w:bottom w:val="single" w:sz="4" w:space="0" w:color="auto"/>
-            </w:tcBorders>
-            <w:shd w:val="clear" w:color="auto" w:fill="D9D9D9" w:themeFill="background1" w:themeFillShade="D9"/>
-          </w:tcPr>
-          <w:p>
-            <w:pPr>
-              <w:spacing w:before="20" w:after="20"/>
-              <w:jc w:val="center"/>
-              <w:rPr>
-                <w:b/>
-                <w:noProof/>
-              </w:rPr>
-            </w:pPr>
-            <w:r>
-              <w:rPr>
-                <w:b/>
-                <w:noProof/>
-              </w:rPr>
-              <w:t>Friday</w:t>
-            </w:r>
-          </w:p>
-        </w:tc>
-        <w:tc>
-          <w:tcPr>
-            <w:tcW w:w="1117" w:type="dxa"/>
-            <w:tcBorders>
-              <w:bottom w:val="single" w:sz="4" w:space="0" w:color="auto"/>
-            </w:tcBorders>
-            <w:shd w:val="clear" w:color="auto" w:fill="D9D9D9" w:themeFill="background1" w:themeFillShade="D9"/>
-          </w:tcPr>
-          <w:p>
-            <w:pPr>
-              <w:spacing w:before="20" w:after="20"/>
-              <w:jc w:val="center"/>
-              <w:rPr>
-                <w:b/>
-                <w:noProof/>
-              </w:rPr>
-            </w:pPr>
-            <w:r>
-              <w:rPr>
-                <w:b/>
-                <w:noProof/>
-              </w:rPr>
-              <w:t>Saturday</w:t>
-            </w:r>
-          </w:p>
-        </w:tc>
-        <w:tc>
-          <w:tcPr>
-            <w:tcW w:w="1129" w:type="dxa"/>
-            <w:tcBorders>
-              <w:bottom w:val="single" w:sz="4" w:space="0" w:color="auto"/>
-            </w:tcBorders>
-            <w:shd w:val="clear" w:color="auto" w:fill="D9D9D9" w:themeFill="background1" w:themeFillShade="D9"/>
-          </w:tcPr>
-          <w:p>
-            <w:pPr>
-              <w:spacing w:before="20" w:after="20"/>
-              <w:jc w:val="center"/>
-              <w:rPr>
-                <w:b/>
-                <w:noProof/>
-              </w:rPr>
-            </w:pPr>
-            <w:r>
-              <w:rPr>
-                <w:b/>
-                <w:noProof/>
-              </w:rPr>
-              <w:t>Sunday</w:t>
-            </w:r>
-          </w:p>
-        </w:tc>
-      </w:tr>
-      <w:tr>
-        <w:tc>
-          <w:tcPr>
-            <w:tcW w:w="976" w:type="dxa"/>
-            <w:shd w:val="clear" w:color="auto" w:fill="FFFFFF" w:themeFill="background1"/>
-          </w:tcPr>
-          <w:p>
-            <w:pPr>
-              <w:spacing w:before="20" w:after="20"/>
-              <w:jc w:val="center"/>
-              <w:rPr>
-                <w:bCs/>
-              </w:rPr>
-            </w:pPr>
-            <w:r>
-              <w:rPr>
-                <w:bCs/>
-              </w:rPr>
-              <w:t>12</w:t>
-            </w:r>
-          </w:p>
-        </w:tc>
-        <w:tc>
-          <w:tcPr>
-            <w:tcW w:w="989" w:type="dxa"/>
-            <w:tcBorders>
-              <w:top w:val="single" w:sz="4" w:space="0" w:color="auto"/>
-            </w:tcBorders>
-          </w:tcPr>
-          <w:p>
-            <w:pPr>
-              <w:spacing w:before="20" w:after="20"/>
-              <w:jc w:val="center"/>
-            </w:pPr>
-            <w:r>
-              <w:t>12</w:t>
-            </w:r>
-          </w:p>
-        </w:tc>
-        <w:tc>
-          <w:tcPr>
-            <w:tcW w:w="1292" w:type="dxa"/>
-            <w:tcBorders>
-              <w:top w:val="single" w:sz="4" w:space="0" w:color="auto"/>
-            </w:tcBorders>
-          </w:tcPr>
-          <w:p>
-            <w:pPr>
-              <w:spacing w:before="20" w:after="20"/>
-              <w:jc w:val="center"/>
-            </w:pPr>
-            <w:r>
-              <w:t>14</w:t>
-            </w:r>
-          </w:p>
-        </w:tc>
-        <w:tc>
-          <w:tcPr>
-            <w:tcW w:w="1058" w:type="dxa"/>
-            <w:tcBorders>
-              <w:top w:val="single" w:sz="4" w:space="0" w:color="auto"/>
-            </w:tcBorders>
-            <w:shd w:val="clear" w:color="auto" w:fill="auto"/>
-          </w:tcPr>
-          <w:p>
-            <w:pPr>
-              <w:spacing w:before="20" w:after="20"/>
-              <w:jc w:val="center"/>
-            </w:pPr>
-            <w:r>
-              <w:t>14</w:t>
-            </w:r>
-          </w:p>
-        </w:tc>
-        <w:tc>
-          <w:tcPr>
-            <w:tcW w:w="1133" w:type="dxa"/>
-            <w:tcBorders>
-              <w:top w:val="single" w:sz="4" w:space="0" w:color="auto"/>
-            </w:tcBorders>
-          </w:tcPr>
-          <w:p>
-            <w:pPr>
-              <w:spacing w:before="20" w:after="20"/>
-              <w:jc w:val="center"/>
-            </w:pPr>
-            <w:r>
-              <w:t>12</w:t>
-            </w:r>
-          </w:p>
-        </w:tc>
-        <w:tc>
-          <w:tcPr>
-            <w:tcW w:w="1117" w:type="dxa"/>
-            <w:tcBorders>
-              <w:top w:val="single" w:sz="4" w:space="0" w:color="auto"/>
-            </w:tcBorders>
-          </w:tcPr>
-          <w:p>
-            <w:pPr>
-              <w:spacing w:before="20" w:after="20"/>
-              <w:jc w:val="center"/>
-            </w:pPr>
-            <w:r>
-              <w:t>16</w:t>
-            </w:r>
-          </w:p>
-        </w:tc>
-        <w:tc>
-          <w:tcPr>
-            <w:tcW w:w="1129" w:type="dxa"/>
-            <w:tcBorders>
-              <w:top w:val="single" w:sz="4" w:space="0" w:color="auto"/>
-            </w:tcBorders>
-          </w:tcPr>
-          <w:p>
-            <w:pPr>
-              <w:spacing w:before="20" w:after="20"/>
-              <w:jc w:val="center"/>
-            </w:pPr>
-            <w:r>
-              <w:t>16</w:t>
-            </w:r>
-          </w:p>
-        </w:tc>
-      </w:tr>
-    </w:tbl>
-    <w:p>
-      <w:pPr>
-        <w:pStyle w:val="Heading3"/>
-        <w:rPr>
-          <w:lang w:val="bg-BG"/>
-        </w:rPr>
-      </w:pPr>
-      <w:r>
-        <w:rPr>
-          <w:lang w:val="bg-BG"/>
-        </w:rPr>
-        <w:t>Пример</w:t>
-      </w:r>
-      <w:r>
-        <w:rPr>
-          <w:lang w:val="bg-BG"/>
-        </w:rPr>
-        <w:t>и</w:t>
-      </w:r>
-    </w:p>
-    <w:tbl>
-      <w:tblPr>
-        <w:tblStyle w:val="TableGrid"/>
-        <w:tblW w:w="8365" w:type="dxa"/>
-        <w:tblCellMar>
-          <w:top w:w="57" w:type="dxa"/>
-          <w:left w:w="85" w:type="dxa"/>
-          <w:bottom w:w="57" w:type="dxa"/>
-          <w:right w:w="85" w:type="dxa"/>
-        </w:tblCellMar>
-        <w:tblLook w:val="04A0" w:firstRow="1" w:lastRow="0" w:firstColumn="1" w:lastColumn="0" w:noHBand="0" w:noVBand="1"/>
-      </w:tblPr>
-      <w:tblGrid>
-        <w:gridCol w:w="1165"/>
-        <w:gridCol w:w="1260"/>
-        <w:gridCol w:w="540"/>
-        <w:gridCol w:w="1175"/>
-        <w:gridCol w:w="1255"/>
-        <w:gridCol w:w="545"/>
-        <w:gridCol w:w="1165"/>
-        <w:gridCol w:w="1260"/>
-      </w:tblGrid>
-      <w:tr>
-        <w:trPr>
-          <w:trHeight w:val="347"/>
-        </w:trPr>
-        <w:tc>
-          <w:tcPr>
-            <w:tcW w:w="1165" w:type="dxa"/>
-            <w:shd w:val="clear" w:color="auto" w:fill="D9D9D9" w:themeFill="background1" w:themeFillShade="D9"/>
-            <w:vAlign w:val="center"/>
-          </w:tcPr>
-          <w:p>
-            <w:pPr>
-              <w:spacing w:before="20" w:after="20"/>
-              <w:jc w:val="center"/>
-              <w:rPr>
-                <w:b/>
-              </w:rPr>
-            </w:pPr>
-            <w:r>
-              <w:rPr>
-                <w:b/>
-                <w:lang w:val="bg-BG"/>
-              </w:rPr>
-              <w:t>Вход</w:t>
-            </w:r>
-          </w:p>
-        </w:tc>
-        <w:tc>
-          <w:tcPr>
-            <w:tcW w:w="1260" w:type="dxa"/>
-            <w:shd w:val="clear" w:color="auto" w:fill="D9D9D9" w:themeFill="background1" w:themeFillShade="D9"/>
-            <w:vAlign w:val="center"/>
-          </w:tcPr>
-          <w:p>
-            <w:pPr>
-              <w:spacing w:before="20" w:after="20"/>
-              <w:jc w:val="center"/>
-              <w:rPr>
-                <w:b/>
-              </w:rPr>
-            </w:pPr>
-            <w:r>
-              <w:rPr>
-                <w:b/>
-                <w:lang w:val="bg-BG"/>
-              </w:rPr>
-              <w:t>Изход</w:t>
-            </w:r>
-          </w:p>
-        </w:tc>
-        <w:tc>
-          <w:tcPr>
-            <w:tcW w:w="540" w:type="dxa"/>
-            <w:vMerge w:val="restart"/>
-            <w:tcBorders>
-              <w:top w:val="nil"/>
-              <w:bottom w:val="nil"/>
-            </w:tcBorders>
-            <w:shd w:val="clear" w:color="auto" w:fill="auto"/>
-          </w:tcPr>
-          <w:p>
-            <w:pPr>
-              <w:spacing w:before="20" w:after="20"/>
-              <w:jc w:val="center"/>
-              <w:rPr>
-                <w:b/>
-              </w:rPr>
-            </w:pPr>
-          </w:p>
-        </w:tc>
-        <w:tc>
-          <w:tcPr>
-            <w:tcW w:w="1175" w:type="dxa"/>
-            <w:shd w:val="clear" w:color="auto" w:fill="D9D9D9" w:themeFill="background1" w:themeFillShade="D9"/>
-            <w:vAlign w:val="center"/>
-          </w:tcPr>
-          <w:p>
-            <w:pPr>
-              <w:spacing w:before="20" w:after="20"/>
-              <w:jc w:val="center"/>
-              <w:rPr>
-                <w:b/>
-              </w:rPr>
-            </w:pPr>
-            <w:r>
-              <w:rPr>
-                <w:b/>
-                <w:lang w:val="bg-BG"/>
-              </w:rPr>
-              <w:t>Вход</w:t>
-            </w:r>
-          </w:p>
-        </w:tc>
-        <w:tc>
-          <w:tcPr>
-            <w:tcW w:w="1255" w:type="dxa"/>
-            <w:shd w:val="clear" w:color="auto" w:fill="D9D9D9" w:themeFill="background1" w:themeFillShade="D9"/>
-            <w:vAlign w:val="center"/>
-          </w:tcPr>
-          <w:p>
-            <w:pPr>
-              <w:spacing w:before="20" w:after="20"/>
-              <w:jc w:val="center"/>
-              <w:rPr>
-                <w:b/>
-              </w:rPr>
-            </w:pPr>
-            <w:r>
-              <w:rPr>
-                <w:b/>
-                <w:lang w:val="bg-BG"/>
-              </w:rPr>
-              <w:t>Изход</w:t>
-            </w:r>
-          </w:p>
-        </w:tc>
-        <w:tc>
-          <w:tcPr>
-            <w:tcW w:w="545" w:type="dxa"/>
-            <w:vMerge w:val="restart"/>
-            <w:tcBorders>
-              <w:top w:val="nil"/>
-              <w:bottom w:val="nil"/>
-            </w:tcBorders>
-            <w:shd w:val="clear" w:color="auto" w:fill="auto"/>
-          </w:tcPr>
-          <w:p>
-            <w:pPr>
-              <w:spacing w:before="20" w:after="20"/>
-              <w:rPr>
-                <w:b/>
-              </w:rPr>
-            </w:pPr>
-            <w:r>
-              <w:rPr>
-                <w:b/>
-                <w:lang w:val="bg-BG"/>
-              </w:rPr>
-              <w:t xml:space="preserve"> </w:t>
-            </w:r>
-          </w:p>
-        </w:tc>
-        <w:tc>
-          <w:tcPr>
-            <w:tcW w:w="1165" w:type="dxa"/>
-            <w:shd w:val="clear" w:color="auto" w:fill="D9D9D9" w:themeFill="background1" w:themeFillShade="D9"/>
-            <w:vAlign w:val="center"/>
-          </w:tcPr>
-          <w:p>
-            <w:pPr>
-              <w:spacing w:before="20" w:after="20"/>
-              <w:jc w:val="center"/>
-              <w:rPr>
-                <w:b/>
-              </w:rPr>
-            </w:pPr>
-            <w:r>
-              <w:rPr>
-                <w:b/>
-                <w:lang w:val="bg-BG"/>
-              </w:rPr>
-              <w:t>Вход</w:t>
-            </w:r>
-          </w:p>
-        </w:tc>
-        <w:tc>
-          <w:tcPr>
-            <w:tcW w:w="1260" w:type="dxa"/>
-            <w:shd w:val="clear" w:color="auto" w:fill="D9D9D9" w:themeFill="background1" w:themeFillShade="D9"/>
-            <w:vAlign w:val="center"/>
-          </w:tcPr>
-          <w:p>
-            <w:pPr>
-              <w:spacing w:before="20" w:after="20"/>
-              <w:jc w:val="center"/>
-              <w:rPr>
-                <w:b/>
-              </w:rPr>
-            </w:pPr>
-            <w:r>
-              <w:rPr>
-                <w:b/>
-                <w:lang w:val="bg-BG"/>
-              </w:rPr>
-              <w:t>Изход</w:t>
-            </w:r>
-          </w:p>
-        </w:tc>
-      </w:tr>
-      <w:tr>
-        <w:trPr>
-          <w:trHeight w:val="320"/>
-        </w:trPr>
-        <w:tc>
-          <w:tcPr>
-            <w:tcW w:w="1165" w:type="dxa"/>
-          </w:tcPr>
-          <w:p>
-            <w:pPr>
-              <w:spacing w:before="20" w:after="20"/>
-              <w:rPr>
-                <w:rFonts w:ascii="Consolas" w:hAnsi="Consolas"/>
-                <w:noProof/>
-              </w:rPr>
-            </w:pPr>
-            <w:r>
-              <w:rPr>
-                <w:rFonts w:ascii="Consolas" w:hAnsi="Consolas"/>
-                <w:noProof/>
-              </w:rPr>
-              <w:t>Monday</w:t>
-            </w:r>
-          </w:p>
-        </w:tc>
-        <w:tc>
-          <w:tcPr>
-            <w:tcW w:w="1260" w:type="dxa"/>
-            <w:vAlign w:val="center"/>
-          </w:tcPr>
-          <w:p>
-            <w:pPr>
-              <w:spacing w:before="20" w:after="20"/>
-              <w:jc w:val="center"/>
-              <w:rPr>
-                <w:rFonts w:ascii="Consolas" w:hAnsi="Consolas"/>
-                <w:noProof/>
-              </w:rPr>
-            </w:pPr>
-            <w:r>
-              <w:rPr>
-                <w:rFonts w:ascii="Consolas" w:hAnsi="Consolas"/>
-                <w:noProof/>
-              </w:rPr>
-              <w:t>12</w:t>
-            </w:r>
-          </w:p>
-        </w:tc>
-        <w:tc>
-          <w:tcPr>
-            <w:tcW w:w="540" w:type="dxa"/>
-            <w:vMerge/>
-            <w:tcBorders>
-              <w:bottom w:val="nil"/>
-            </w:tcBorders>
-            <w:shd w:val="clear" w:color="auto" w:fill="auto"/>
-          </w:tcPr>
-          <w:p>
-            <w:pPr>
-              <w:spacing w:before="20" w:after="20"/>
-              <w:rPr>
-                <w:rFonts w:ascii="Consolas" w:hAnsi="Consolas"/>
-                <w:noProof/>
-              </w:rPr>
-            </w:pPr>
-          </w:p>
-        </w:tc>
-        <w:tc>
-          <w:tcPr>
-            <w:tcW w:w="1175" w:type="dxa"/>
-          </w:tcPr>
-          <w:p>
-            <w:pPr>
-              <w:spacing w:before="20" w:after="20"/>
-              <w:rPr>
-                <w:rFonts w:ascii="Consolas" w:hAnsi="Consolas"/>
-                <w:noProof/>
-              </w:rPr>
-            </w:pPr>
-            <w:r>
-              <w:rPr>
-                <w:rFonts w:ascii="Consolas" w:hAnsi="Consolas"/>
-                <w:noProof/>
-              </w:rPr>
-              <w:t>Friday</w:t>
-            </w:r>
-          </w:p>
-        </w:tc>
-        <w:tc>
-          <w:tcPr>
-            <w:tcW w:w="1255" w:type="dxa"/>
-            <w:vAlign w:val="center"/>
-          </w:tcPr>
-          <w:p>
-            <w:pPr>
-              <w:spacing w:before="20" w:after="20"/>
-              <w:jc w:val="center"/>
-              <w:rPr>
-                <w:rFonts w:ascii="Consolas" w:hAnsi="Consolas"/>
-                <w:noProof/>
-              </w:rPr>
-            </w:pPr>
-            <w:r>
-              <w:rPr>
-                <w:rFonts w:ascii="Consolas" w:hAnsi="Consolas"/>
-                <w:noProof/>
-              </w:rPr>
-              <w:t>12</w:t>
-            </w:r>
-          </w:p>
-        </w:tc>
-        <w:tc>
-          <w:tcPr>
-            <w:tcW w:w="545" w:type="dxa"/>
-            <w:vMerge/>
-            <w:tcBorders>
-              <w:bottom w:val="nil"/>
-            </w:tcBorders>
-            <w:shd w:val="clear" w:color="auto" w:fill="auto"/>
-          </w:tcPr>
-          <w:p>
-            <w:pPr>
-              <w:spacing w:before="20" w:after="20"/>
-              <w:rPr>
-                <w:rFonts w:ascii="Consolas" w:hAnsi="Consolas"/>
-                <w:noProof/>
-              </w:rPr>
-            </w:pPr>
-          </w:p>
-        </w:tc>
-        <w:tc>
-          <w:tcPr>
-            <w:tcW w:w="1165" w:type="dxa"/>
-          </w:tcPr>
-          <w:p>
-            <w:pPr>
-              <w:spacing w:before="20" w:after="20"/>
-              <w:rPr>
-                <w:rFonts w:ascii="Consolas" w:hAnsi="Consolas"/>
-                <w:noProof/>
-              </w:rPr>
-            </w:pPr>
-            <w:r>
-              <w:rPr>
-                <w:rFonts w:ascii="Consolas" w:hAnsi="Consolas"/>
-                <w:noProof/>
-              </w:rPr>
-              <w:t>Sunday</w:t>
-            </w:r>
-          </w:p>
-        </w:tc>
-        <w:tc>
-          <w:tcPr>
-            <w:tcW w:w="1260" w:type="dxa"/>
-            <w:vAlign w:val="center"/>
-          </w:tcPr>
-          <w:p>
-            <w:pPr>
-              <w:spacing w:before="20" w:after="20"/>
-              <w:jc w:val="center"/>
-              <w:rPr>
-                <w:rFonts w:ascii="Consolas" w:hAnsi="Consolas"/>
-                <w:noProof/>
-              </w:rPr>
-            </w:pPr>
-            <w:r>
-              <w:rPr>
-                <w:rFonts w:ascii="Consolas" w:hAnsi="Consolas"/>
-                <w:noProof/>
-              </w:rPr>
-              <w:t>16</w:t>
-            </w:r>
-          </w:p>
-        </w:tc>
-      </w:tr>
-    </w:tbl>
-    <w:p>
-      <w:pPr>
-        <w:pStyle w:val="Heading2"/>
-        <w:rPr>
-          <w:lang w:val="bg-BG"/>
-        </w:rPr>
-      </w:pPr>
-      <w:r>
-        <w:rPr>
-          <w:lang w:val="bg-BG"/>
-        </w:rPr>
-        <w:lastRenderedPageBreak/>
         <w:t>Плод или зеленчук</w:t>
       </w:r>
     </w:p>
@@ -11104,1186 +9663,6 @@
     <w:p>
       <w:pPr>
         <w:pStyle w:val="Heading2"/>
-        <w:rPr>
-          <w:lang w:val="bg-BG"/>
-        </w:rPr>
-      </w:pPr>
-      <w:r>
-        <w:rPr>
-          <w:lang w:val="bg-BG"/>
-        </w:rPr>
-        <w:t xml:space="preserve">Лица на </w:t>
-      </w:r>
-      <w:r>
-        <w:rPr>
-          <w:lang w:val="bg-BG"/>
-        </w:rPr>
-        <w:t>фигури</w:t>
-      </w:r>
-    </w:p>
-    <w:p>
-      <w:pPr>
-        <w:spacing w:before="40" w:after="40"/>
-        <w:rPr>
-          <w:lang w:val="bg-BG"/>
-        </w:rPr>
-      </w:pPr>
-      <w:r>
-        <w:rPr>
-          <w:lang w:val="bg-BG"/>
-        </w:rPr>
-        <w:t>Да се напише програма</w:t>
-      </w:r>
-      <w:r>
-        <w:t xml:space="preserve">, </w:t>
-      </w:r>
-      <w:r>
-        <w:rPr>
-          <w:lang w:val="bg-BG"/>
-        </w:rPr>
-        <w:t xml:space="preserve">в която потребителят </w:t>
-      </w:r>
-      <w:r>
-        <w:rPr>
-          <w:b/>
-          <w:lang w:val="bg-BG"/>
-        </w:rPr>
-        <w:t xml:space="preserve">въвежда вида и размерите на геометрична </w:t>
-      </w:r>
-      <w:r>
-        <w:rPr>
-          <w:lang w:val="bg-BG"/>
-        </w:rPr>
-        <w:t>фигура и пресмята лицето й</w:t>
-      </w:r>
-      <w:r>
-        <w:t xml:space="preserve">. </w:t>
-      </w:r>
-      <w:r>
-        <w:rPr>
-          <w:lang w:val="bg-BG"/>
-        </w:rPr>
-        <w:t>Фигурите са четири вида</w:t>
-      </w:r>
-      <w:r>
-        <w:t xml:space="preserve">: </w:t>
-      </w:r>
-      <w:r>
-        <w:rPr>
-          <w:lang w:val="bg-BG"/>
-        </w:rPr>
-        <w:t xml:space="preserve">квадрат </w:t>
-      </w:r>
-      <w:r>
-        <w:rPr>
-          <w:noProof/>
-        </w:rPr>
-        <w:t>(</w:t>
-      </w:r>
-      <w:r>
-        <w:rPr>
-          <w:b/>
-        </w:rPr>
-        <w:t>square</w:t>
-      </w:r>
-      <w:r>
-        <w:t xml:space="preserve">), </w:t>
-      </w:r>
-      <w:r>
-        <w:rPr>
-          <w:lang w:val="bg-BG"/>
-        </w:rPr>
-        <w:t xml:space="preserve">правоъгълник </w:t>
-      </w:r>
-      <w:r>
-        <w:rPr>
-          <w:noProof/>
-        </w:rPr>
-        <w:t>(</w:t>
-      </w:r>
-      <w:r>
-        <w:rPr>
-          <w:b/>
-        </w:rPr>
-        <w:t>rectangle</w:t>
-      </w:r>
-      <w:r>
-        <w:t xml:space="preserve">), </w:t>
-      </w:r>
-      <w:r>
-        <w:rPr>
-          <w:lang w:val="bg-BG"/>
-        </w:rPr>
-        <w:t xml:space="preserve">кръг </w:t>
-      </w:r>
-      <w:r>
-        <w:rPr>
-          <w:noProof/>
-        </w:rPr>
-        <w:t>(</w:t>
-      </w:r>
-      <w:r>
-        <w:rPr>
-          <w:b/>
-        </w:rPr>
-        <w:t>circle</w:t>
-      </w:r>
-      <w:r>
-        <w:rPr>
-          <w:noProof/>
-        </w:rPr>
-        <w:t xml:space="preserve">) </w:t>
-      </w:r>
-      <w:r>
-        <w:rPr>
-          <w:lang w:val="bg-BG"/>
-        </w:rPr>
-        <w:t xml:space="preserve">и триъгълник </w:t>
-      </w:r>
-      <w:r>
-        <w:rPr>
-          <w:noProof/>
-        </w:rPr>
-        <w:t>(</w:t>
-      </w:r>
-      <w:r>
-        <w:rPr>
-          <w:b/>
-        </w:rPr>
-        <w:t>triangle</w:t>
-      </w:r>
-      <w:r>
-        <w:t xml:space="preserve">). </w:t>
-      </w:r>
-      <w:r>
-        <w:rPr>
-          <w:lang w:val="bg-BG"/>
-        </w:rPr>
-        <w:t xml:space="preserve">На първия ред на входа се чете вида на фигурата </w:t>
-      </w:r>
-      <w:r>
-        <w:rPr>
-          <w:noProof/>
-        </w:rPr>
-        <w:t>(</w:t>
-      </w:r>
-      <w:r>
-        <w:rPr>
-          <w:rStyle w:val="CodeChar"/>
-        </w:rPr>
-        <w:t>square</w:t>
-      </w:r>
-      <w:r>
-        <w:t xml:space="preserve">, </w:t>
-      </w:r>
-      <w:r>
-        <w:rPr>
-          <w:rStyle w:val="CodeChar"/>
-        </w:rPr>
-        <w:t>rectangle</w:t>
-      </w:r>
-      <w:r>
-        <w:t xml:space="preserve">, </w:t>
-      </w:r>
-      <w:r>
-        <w:rPr>
-          <w:rStyle w:val="CodeChar"/>
-        </w:rPr>
-        <w:t>circle</w:t>
-      </w:r>
-      <w:r>
-        <w:rPr>
-          <w:noProof/>
-        </w:rPr>
-        <w:t xml:space="preserve"> </w:t>
-      </w:r>
-      <w:r>
-        <w:rPr>
-          <w:lang w:val="bg-BG"/>
-        </w:rPr>
-        <w:t xml:space="preserve">или </w:t>
-      </w:r>
-      <w:r>
-        <w:rPr>
-          <w:rStyle w:val="CodeChar"/>
-        </w:rPr>
-        <w:t>triangle</w:t>
-      </w:r>
-      <w:r>
-        <w:t>).</w:t>
-      </w:r>
-    </w:p>
-    <w:p>
-      <w:pPr>
-        <w:pStyle w:val="ListParagraph"/>
-        <w:numPr>
-          <w:ilvl w:val="0"/>
-          <w:numId w:val="22"/>
-        </w:numPr>
-        <w:spacing w:before="40" w:after="40"/>
-        <w:rPr>
-          <w:lang w:val="bg-BG"/>
-        </w:rPr>
-      </w:pPr>
-      <w:r>
-        <w:rPr>
-          <w:lang w:val="bg-BG"/>
-        </w:rPr>
-        <w:t xml:space="preserve">Ако фигурата е </w:t>
-      </w:r>
-      <w:r>
-        <w:rPr>
-          <w:b/>
-          <w:lang w:val="bg-BG"/>
-        </w:rPr>
-        <w:t>квадрат</w:t>
-      </w:r>
-      <w:r>
-        <w:t xml:space="preserve">, </w:t>
-      </w:r>
-      <w:r>
-        <w:rPr>
-          <w:lang w:val="bg-BG"/>
-        </w:rPr>
-        <w:t xml:space="preserve">на следващия ред се чете едно число </w:t>
-      </w:r>
-      <w:r>
-        <w:t xml:space="preserve">- </w:t>
-      </w:r>
-      <w:r>
-        <w:rPr>
-          <w:lang w:val="bg-BG"/>
-        </w:rPr>
-        <w:t>дължина на страната му</w:t>
-      </w:r>
-      <w:r>
-        <w:t>.</w:t>
-      </w:r>
-    </w:p>
-    <w:p>
-      <w:pPr>
-        <w:pStyle w:val="ListParagraph"/>
-        <w:numPr>
-          <w:ilvl w:val="0"/>
-          <w:numId w:val="22"/>
-        </w:numPr>
-        <w:spacing w:before="40" w:after="40"/>
-        <w:rPr>
-          <w:lang w:val="bg-BG"/>
-        </w:rPr>
-      </w:pPr>
-      <w:r>
-        <w:rPr>
-          <w:lang w:val="bg-BG"/>
-        </w:rPr>
-        <w:t xml:space="preserve">Ако фигурата е </w:t>
-      </w:r>
-      <w:r>
-        <w:rPr>
-          <w:b/>
-          <w:lang w:val="bg-BG"/>
-        </w:rPr>
-        <w:t>правоъгълник</w:t>
-      </w:r>
-      <w:r>
-        <w:t xml:space="preserve">, </w:t>
-      </w:r>
-      <w:r>
-        <w:rPr>
-          <w:lang w:val="bg-BG"/>
-        </w:rPr>
-        <w:t xml:space="preserve">на следващите два реда четат две числа </w:t>
-      </w:r>
-      <w:r>
-        <w:t xml:space="preserve">- </w:t>
-      </w:r>
-      <w:r>
-        <w:rPr>
-          <w:lang w:val="bg-BG"/>
-        </w:rPr>
-        <w:t>дължините на страните му</w:t>
-      </w:r>
-      <w:r>
-        <w:t>.</w:t>
-      </w:r>
-    </w:p>
-    <w:p>
-      <w:pPr>
-        <w:pStyle w:val="ListParagraph"/>
-        <w:numPr>
-          <w:ilvl w:val="0"/>
-          <w:numId w:val="22"/>
-        </w:numPr>
-        <w:spacing w:before="40" w:after="40"/>
-        <w:rPr>
-          <w:lang w:val="bg-BG"/>
-        </w:rPr>
-      </w:pPr>
-      <w:r>
-        <w:rPr>
-          <w:lang w:val="bg-BG"/>
-        </w:rPr>
-        <w:t xml:space="preserve">Ако фигурата е </w:t>
-      </w:r>
-      <w:r>
-        <w:rPr>
-          <w:b/>
-          <w:lang w:val="bg-BG"/>
-        </w:rPr>
-        <w:t>кръг</w:t>
-      </w:r>
-      <w:r>
-        <w:t xml:space="preserve">, </w:t>
-      </w:r>
-      <w:r>
-        <w:rPr>
-          <w:lang w:val="bg-BG"/>
-        </w:rPr>
-        <w:t xml:space="preserve">на следващия ред чете едно число </w:t>
-      </w:r>
-      <w:r>
-        <w:t xml:space="preserve">- </w:t>
-      </w:r>
-      <w:r>
-        <w:rPr>
-          <w:lang w:val="bg-BG"/>
-        </w:rPr>
-        <w:t>радиусът на кръга</w:t>
-      </w:r>
-      <w:r>
-        <w:t>.</w:t>
-      </w:r>
-    </w:p>
-    <w:p>
-      <w:pPr>
-        <w:pStyle w:val="ListParagraph"/>
-        <w:numPr>
-          <w:ilvl w:val="0"/>
-          <w:numId w:val="22"/>
-        </w:numPr>
-        <w:spacing w:before="40" w:after="40"/>
-        <w:rPr>
-          <w:lang w:val="bg-BG"/>
-        </w:rPr>
-      </w:pPr>
-      <w:r>
-        <w:rPr>
-          <w:lang w:val="bg-BG"/>
-        </w:rPr>
-        <w:t xml:space="preserve">Ако фигурата е </w:t>
-      </w:r>
-      <w:r>
-        <w:rPr>
-          <w:b/>
-          <w:lang w:val="bg-BG"/>
-        </w:rPr>
-        <w:t>триъгълник</w:t>
-      </w:r>
-      <w:r>
-        <w:t xml:space="preserve">, </w:t>
-      </w:r>
-      <w:r>
-        <w:rPr>
-          <w:lang w:val="bg-BG"/>
-        </w:rPr>
-        <w:t xml:space="preserve">на следващите два реда четат две числа </w:t>
-      </w:r>
-      <w:r>
-        <w:t xml:space="preserve">- </w:t>
-      </w:r>
-      <w:r>
-        <w:rPr>
-          <w:lang w:val="bg-BG"/>
-        </w:rPr>
-        <w:t>дължината на страната му и дължината на височината към нея</w:t>
-      </w:r>
-      <w:r>
-        <w:t>.</w:t>
-      </w:r>
-    </w:p>
-    <w:p>
-      <w:pPr>
-        <w:spacing w:before="40" w:after="40"/>
-        <w:rPr>
-          <w:lang w:val="bg-BG"/>
-        </w:rPr>
-      </w:pPr>
-      <w:r>
-        <w:rPr>
-          <w:lang w:val="bg-BG"/>
-        </w:rPr>
-        <w:t xml:space="preserve">Резултатът да се закръгли до </w:t>
-      </w:r>
-      <w:r>
-        <w:rPr>
-          <w:b/>
-        </w:rPr>
-        <w:t xml:space="preserve">3 </w:t>
-      </w:r>
-      <w:r>
-        <w:rPr>
-          <w:b/>
-          <w:lang w:val="bg-BG"/>
-        </w:rPr>
-        <w:t>цифри след десетичната точка</w:t>
-      </w:r>
-      <w:r>
-        <w:t xml:space="preserve">. </w:t>
-      </w:r>
-    </w:p>
-    <w:p>
-      <w:pPr>
-        <w:pStyle w:val="Heading3"/>
-        <w:rPr>
-          <w:lang w:val="bg-BG"/>
-        </w:rPr>
-      </w:pPr>
-      <w:r>
-        <w:rPr>
-          <w:lang w:val="bg-BG"/>
-        </w:rPr>
-        <w:t>Пример</w:t>
-      </w:r>
-      <w:r>
-        <w:rPr>
-          <w:lang w:val="bg-BG"/>
-        </w:rPr>
-        <w:t>и</w:t>
-      </w:r>
-    </w:p>
-    <w:tbl>
-      <w:tblPr>
-        <w:tblStyle w:val="TableGrid"/>
-        <w:tblW w:w="9810" w:type="dxa"/>
-        <w:tblInd w:w="9" w:type="dxa"/>
-        <w:tblLayout w:type="fixed"/>
-        <w:tblCellMar>
-          <w:top w:w="57" w:type="dxa"/>
-          <w:left w:w="85" w:type="dxa"/>
-          <w:bottom w:w="57" w:type="dxa"/>
-          <w:right w:w="85" w:type="dxa"/>
-        </w:tblCellMar>
-        <w:tblLook w:val="04A0" w:firstRow="1" w:lastRow="0" w:firstColumn="1" w:lastColumn="0" w:noHBand="0" w:noVBand="1"/>
-      </w:tblPr>
-      <w:tblGrid>
-        <w:gridCol w:w="1018"/>
-        <w:gridCol w:w="950"/>
-        <w:gridCol w:w="255"/>
-        <w:gridCol w:w="1381"/>
-        <w:gridCol w:w="1138"/>
-        <w:gridCol w:w="360"/>
-        <w:gridCol w:w="1017"/>
-        <w:gridCol w:w="1138"/>
-        <w:gridCol w:w="360"/>
-        <w:gridCol w:w="1260"/>
-        <w:gridCol w:w="933"/>
-      </w:tblGrid>
-      <w:tr>
-        <w:tc>
-          <w:tcPr>
-            <w:tcW w:w="1018" w:type="dxa"/>
-            <w:tcBorders>
-              <w:top w:val="single" w:sz="4" w:space="0" w:color="auto"/>
-              <w:left w:val="single" w:sz="4" w:space="0" w:color="auto"/>
-              <w:bottom w:val="single" w:sz="4" w:space="0" w:color="auto"/>
-              <w:right w:val="single" w:sz="4" w:space="0" w:color="auto"/>
-            </w:tcBorders>
-            <w:shd w:val="clear" w:color="auto" w:fill="D9D9D9" w:themeFill="background1" w:themeFillShade="D9"/>
-            <w:vAlign w:val="center"/>
-            <w:hideMark/>
-          </w:tcPr>
-          <w:p>
-            <w:pPr>
-              <w:spacing w:before="20" w:after="20"/>
-              <w:jc w:val="center"/>
-              <w:rPr>
-                <w:b/>
-              </w:rPr>
-            </w:pPr>
-            <w:r>
-              <w:rPr>
-                <w:b/>
-                <w:lang w:val="bg-BG"/>
-              </w:rPr>
-              <w:t>Вход</w:t>
-            </w:r>
-          </w:p>
-        </w:tc>
-        <w:tc>
-          <w:tcPr>
-            <w:tcW w:w="950" w:type="dxa"/>
-            <w:tcBorders>
-              <w:top w:val="single" w:sz="4" w:space="0" w:color="auto"/>
-              <w:left w:val="single" w:sz="4" w:space="0" w:color="auto"/>
-              <w:bottom w:val="single" w:sz="4" w:space="0" w:color="auto"/>
-              <w:right w:val="single" w:sz="4" w:space="0" w:color="auto"/>
-            </w:tcBorders>
-            <w:shd w:val="clear" w:color="auto" w:fill="D9D9D9" w:themeFill="background1" w:themeFillShade="D9"/>
-            <w:vAlign w:val="center"/>
-            <w:hideMark/>
-          </w:tcPr>
-          <w:p>
-            <w:pPr>
-              <w:spacing w:before="20" w:after="20"/>
-              <w:jc w:val="center"/>
-              <w:rPr>
-                <w:b/>
-              </w:rPr>
-            </w:pPr>
-            <w:r>
-              <w:rPr>
-                <w:b/>
-                <w:lang w:val="bg-BG"/>
-              </w:rPr>
-              <w:t>Изход</w:t>
-            </w:r>
-          </w:p>
-        </w:tc>
-        <w:tc>
-          <w:tcPr>
-            <w:tcW w:w="255" w:type="dxa"/>
-            <w:vMerge w:val="restart"/>
-            <w:tcBorders>
-              <w:top w:val="nil"/>
-              <w:left w:val="single" w:sz="4" w:space="0" w:color="auto"/>
-              <w:bottom w:val="nil"/>
-              <w:right w:val="single" w:sz="4" w:space="0" w:color="auto"/>
-            </w:tcBorders>
-          </w:tcPr>
-          <w:p>
-            <w:pPr>
-              <w:spacing w:before="20" w:after="20"/>
-              <w:jc w:val="center"/>
-              <w:rPr>
-                <w:b/>
-              </w:rPr>
-            </w:pPr>
-          </w:p>
-        </w:tc>
-        <w:tc>
-          <w:tcPr>
-            <w:tcW w:w="1381" w:type="dxa"/>
-            <w:tcBorders>
-              <w:top w:val="single" w:sz="4" w:space="0" w:color="auto"/>
-              <w:left w:val="single" w:sz="4" w:space="0" w:color="auto"/>
-              <w:bottom w:val="single" w:sz="4" w:space="0" w:color="auto"/>
-              <w:right w:val="single" w:sz="4" w:space="0" w:color="auto"/>
-            </w:tcBorders>
-            <w:shd w:val="clear" w:color="auto" w:fill="D9D9D9" w:themeFill="background1" w:themeFillShade="D9"/>
-            <w:vAlign w:val="center"/>
-            <w:hideMark/>
-          </w:tcPr>
-          <w:p>
-            <w:pPr>
-              <w:spacing w:before="20" w:after="20"/>
-              <w:jc w:val="center"/>
-              <w:rPr>
-                <w:b/>
-              </w:rPr>
-            </w:pPr>
-            <w:r>
-              <w:rPr>
-                <w:b/>
-                <w:lang w:val="bg-BG"/>
-              </w:rPr>
-              <w:t>Вход</w:t>
-            </w:r>
-          </w:p>
-        </w:tc>
-        <w:tc>
-          <w:tcPr>
-            <w:tcW w:w="1138" w:type="dxa"/>
-            <w:tcBorders>
-              <w:top w:val="single" w:sz="4" w:space="0" w:color="auto"/>
-              <w:left w:val="single" w:sz="4" w:space="0" w:color="auto"/>
-              <w:bottom w:val="single" w:sz="4" w:space="0" w:color="auto"/>
-              <w:right w:val="single" w:sz="4" w:space="0" w:color="auto"/>
-            </w:tcBorders>
-            <w:shd w:val="clear" w:color="auto" w:fill="D9D9D9" w:themeFill="background1" w:themeFillShade="D9"/>
-            <w:vAlign w:val="center"/>
-            <w:hideMark/>
-          </w:tcPr>
-          <w:p>
-            <w:pPr>
-              <w:spacing w:before="20" w:after="20"/>
-              <w:jc w:val="center"/>
-              <w:rPr>
-                <w:b/>
-              </w:rPr>
-            </w:pPr>
-            <w:r>
-              <w:rPr>
-                <w:b/>
-                <w:lang w:val="bg-BG"/>
-              </w:rPr>
-              <w:t>Изход</w:t>
-            </w:r>
-          </w:p>
-        </w:tc>
-        <w:tc>
-          <w:tcPr>
-            <w:tcW w:w="360" w:type="dxa"/>
-            <w:vMerge w:val="restart"/>
-            <w:tcBorders>
-              <w:top w:val="nil"/>
-              <w:left w:val="single" w:sz="4" w:space="0" w:color="auto"/>
-              <w:bottom w:val="nil"/>
-              <w:right w:val="single" w:sz="4" w:space="0" w:color="auto"/>
-            </w:tcBorders>
-          </w:tcPr>
-          <w:p>
-            <w:pPr>
-              <w:spacing w:before="20" w:after="20"/>
-              <w:jc w:val="center"/>
-              <w:rPr>
-                <w:b/>
-              </w:rPr>
-            </w:pPr>
-          </w:p>
-        </w:tc>
-        <w:tc>
-          <w:tcPr>
-            <w:tcW w:w="1017" w:type="dxa"/>
-            <w:tcBorders>
-              <w:top w:val="single" w:sz="4" w:space="0" w:color="auto"/>
-              <w:left w:val="single" w:sz="4" w:space="0" w:color="auto"/>
-              <w:bottom w:val="single" w:sz="4" w:space="0" w:color="auto"/>
-              <w:right w:val="single" w:sz="4" w:space="0" w:color="auto"/>
-            </w:tcBorders>
-            <w:shd w:val="clear" w:color="auto" w:fill="D9D9D9" w:themeFill="background1" w:themeFillShade="D9"/>
-            <w:vAlign w:val="center"/>
-            <w:hideMark/>
-          </w:tcPr>
-          <w:p>
-            <w:pPr>
-              <w:spacing w:before="20" w:after="20"/>
-              <w:jc w:val="center"/>
-              <w:rPr>
-                <w:b/>
-              </w:rPr>
-            </w:pPr>
-            <w:r>
-              <w:rPr>
-                <w:b/>
-                <w:lang w:val="bg-BG"/>
-              </w:rPr>
-              <w:t>Вход</w:t>
-            </w:r>
-          </w:p>
-        </w:tc>
-        <w:tc>
-          <w:tcPr>
-            <w:tcW w:w="1138" w:type="dxa"/>
-            <w:tcBorders>
-              <w:top w:val="single" w:sz="4" w:space="0" w:color="auto"/>
-              <w:left w:val="single" w:sz="4" w:space="0" w:color="auto"/>
-              <w:bottom w:val="single" w:sz="4" w:space="0" w:color="auto"/>
-              <w:right w:val="single" w:sz="4" w:space="0" w:color="auto"/>
-            </w:tcBorders>
-            <w:shd w:val="clear" w:color="auto" w:fill="D9D9D9" w:themeFill="background1" w:themeFillShade="D9"/>
-            <w:vAlign w:val="center"/>
-            <w:hideMark/>
-          </w:tcPr>
-          <w:p>
-            <w:pPr>
-              <w:spacing w:before="20" w:after="20"/>
-              <w:jc w:val="center"/>
-              <w:rPr>
-                <w:b/>
-              </w:rPr>
-            </w:pPr>
-            <w:r>
-              <w:rPr>
-                <w:b/>
-                <w:lang w:val="bg-BG"/>
-              </w:rPr>
-              <w:t>Изход</w:t>
-            </w:r>
-          </w:p>
-        </w:tc>
-        <w:tc>
-          <w:tcPr>
-            <w:tcW w:w="360" w:type="dxa"/>
-            <w:vMerge w:val="restart"/>
-            <w:tcBorders>
-              <w:top w:val="nil"/>
-              <w:left w:val="single" w:sz="4" w:space="0" w:color="auto"/>
-              <w:bottom w:val="nil"/>
-              <w:right w:val="single" w:sz="4" w:space="0" w:color="auto"/>
-            </w:tcBorders>
-          </w:tcPr>
-          <w:p>
-            <w:pPr>
-              <w:spacing w:before="20" w:after="20"/>
-              <w:jc w:val="center"/>
-              <w:rPr>
-                <w:b/>
-              </w:rPr>
-            </w:pPr>
-          </w:p>
-        </w:tc>
-        <w:tc>
-          <w:tcPr>
-            <w:tcW w:w="1260" w:type="dxa"/>
-            <w:tcBorders>
-              <w:top w:val="single" w:sz="4" w:space="0" w:color="auto"/>
-              <w:left w:val="single" w:sz="4" w:space="0" w:color="auto"/>
-              <w:bottom w:val="single" w:sz="4" w:space="0" w:color="auto"/>
-              <w:right w:val="single" w:sz="4" w:space="0" w:color="auto"/>
-            </w:tcBorders>
-            <w:shd w:val="clear" w:color="auto" w:fill="D9D9D9" w:themeFill="background1" w:themeFillShade="D9"/>
-            <w:vAlign w:val="center"/>
-            <w:hideMark/>
-          </w:tcPr>
-          <w:p>
-            <w:pPr>
-              <w:spacing w:before="20" w:after="20"/>
-              <w:jc w:val="center"/>
-              <w:rPr>
-                <w:b/>
-              </w:rPr>
-            </w:pPr>
-            <w:r>
-              <w:rPr>
-                <w:b/>
-                <w:lang w:val="bg-BG"/>
-              </w:rPr>
-              <w:t>Вход</w:t>
-            </w:r>
-          </w:p>
-        </w:tc>
-        <w:tc>
-          <w:tcPr>
-            <w:tcW w:w="933" w:type="dxa"/>
-            <w:tcBorders>
-              <w:top w:val="single" w:sz="4" w:space="0" w:color="auto"/>
-              <w:left w:val="single" w:sz="4" w:space="0" w:color="auto"/>
-              <w:bottom w:val="single" w:sz="4" w:space="0" w:color="auto"/>
-              <w:right w:val="single" w:sz="4" w:space="0" w:color="auto"/>
-            </w:tcBorders>
-            <w:shd w:val="clear" w:color="auto" w:fill="D9D9D9" w:themeFill="background1" w:themeFillShade="D9"/>
-            <w:vAlign w:val="center"/>
-            <w:hideMark/>
-          </w:tcPr>
-          <w:p>
-            <w:pPr>
-              <w:spacing w:before="20" w:after="20"/>
-              <w:jc w:val="center"/>
-              <w:rPr>
-                <w:b/>
-              </w:rPr>
-            </w:pPr>
-            <w:r>
-              <w:rPr>
-                <w:b/>
-                <w:lang w:val="bg-BG"/>
-              </w:rPr>
-              <w:t>Изход</w:t>
-            </w:r>
-          </w:p>
-        </w:tc>
-      </w:tr>
-      <w:tr>
-        <w:tc>
-          <w:tcPr>
-            <w:tcW w:w="1018" w:type="dxa"/>
-            <w:tcBorders>
-              <w:top w:val="single" w:sz="4" w:space="0" w:color="auto"/>
-              <w:left w:val="single" w:sz="4" w:space="0" w:color="auto"/>
-              <w:bottom w:val="single" w:sz="4" w:space="0" w:color="auto"/>
-              <w:right w:val="single" w:sz="4" w:space="0" w:color="auto"/>
-            </w:tcBorders>
-            <w:hideMark/>
-          </w:tcPr>
-          <w:p>
-            <w:pPr>
-              <w:spacing w:before="20" w:after="20"/>
-              <w:rPr>
-                <w:rFonts w:ascii="Consolas" w:hAnsi="Consolas"/>
-                <w:lang w:val="bg-BG"/>
-              </w:rPr>
-            </w:pPr>
-            <w:r>
-              <w:rPr>
-                <w:rFonts w:ascii="Consolas" w:hAnsi="Consolas"/>
-                <w:noProof/>
-              </w:rPr>
-              <w:t>square</w:t>
-            </w:r>
-          </w:p>
-          <w:p>
-            <w:pPr>
-              <w:spacing w:before="20" w:after="20"/>
-              <w:rPr>
-                <w:rFonts w:ascii="Consolas" w:hAnsi="Consolas"/>
-                <w:noProof/>
-              </w:rPr>
-            </w:pPr>
-            <w:r>
-              <w:rPr>
-                <w:rFonts w:ascii="Consolas" w:hAnsi="Consolas"/>
-                <w:noProof/>
-              </w:rPr>
-              <w:t>5</w:t>
-            </w:r>
-          </w:p>
-        </w:tc>
-        <w:tc>
-          <w:tcPr>
-            <w:tcW w:w="950" w:type="dxa"/>
-            <w:tcBorders>
-              <w:top w:val="single" w:sz="4" w:space="0" w:color="auto"/>
-              <w:left w:val="single" w:sz="4" w:space="0" w:color="auto"/>
-              <w:bottom w:val="single" w:sz="4" w:space="0" w:color="auto"/>
-              <w:right w:val="single" w:sz="4" w:space="0" w:color="auto"/>
-            </w:tcBorders>
-            <w:hideMark/>
-          </w:tcPr>
-          <w:p>
-            <w:pPr>
-              <w:spacing w:before="20" w:after="20"/>
-              <w:rPr>
-                <w:rFonts w:ascii="Consolas" w:hAnsi="Consolas"/>
-                <w:noProof/>
-              </w:rPr>
-            </w:pPr>
-            <w:r>
-              <w:rPr>
-                <w:rFonts w:ascii="Consolas" w:hAnsi="Consolas"/>
-                <w:noProof/>
-              </w:rPr>
-              <w:t>25.000</w:t>
-            </w:r>
-          </w:p>
-        </w:tc>
-        <w:tc>
-          <w:tcPr>
-            <w:tcW w:w="255" w:type="dxa"/>
-            <w:vMerge/>
-            <w:tcBorders>
-              <w:top w:val="nil"/>
-              <w:left w:val="single" w:sz="4" w:space="0" w:color="auto"/>
-              <w:bottom w:val="nil"/>
-              <w:right w:val="single" w:sz="4" w:space="0" w:color="auto"/>
-            </w:tcBorders>
-            <w:vAlign w:val="center"/>
-            <w:hideMark/>
-          </w:tcPr>
-          <w:p>
-            <w:pPr>
-              <w:spacing w:before="20" w:after="20"/>
-              <w:rPr>
-                <w:b/>
-                <w:noProof/>
-                <w:sz w:val="21"/>
-                <w:szCs w:val="21"/>
-              </w:rPr>
-            </w:pPr>
-          </w:p>
-        </w:tc>
-        <w:tc>
-          <w:tcPr>
-            <w:tcW w:w="1381" w:type="dxa"/>
-            <w:tcBorders>
-              <w:top w:val="single" w:sz="4" w:space="0" w:color="auto"/>
-              <w:left w:val="single" w:sz="4" w:space="0" w:color="auto"/>
-              <w:bottom w:val="single" w:sz="4" w:space="0" w:color="auto"/>
-              <w:right w:val="single" w:sz="4" w:space="0" w:color="auto"/>
-            </w:tcBorders>
-            <w:hideMark/>
-          </w:tcPr>
-          <w:p>
-            <w:pPr>
-              <w:spacing w:before="20" w:after="20"/>
-              <w:rPr>
-                <w:rFonts w:ascii="Consolas" w:hAnsi="Consolas"/>
-                <w:lang w:val="bg-BG"/>
-              </w:rPr>
-            </w:pPr>
-            <w:r>
-              <w:rPr>
-                <w:rFonts w:ascii="Consolas" w:hAnsi="Consolas"/>
-                <w:noProof/>
-              </w:rPr>
-              <w:t>rectangle</w:t>
-            </w:r>
-          </w:p>
-          <w:p>
-            <w:pPr>
-              <w:spacing w:before="20" w:after="20"/>
-              <w:rPr>
-                <w:rFonts w:ascii="Consolas" w:hAnsi="Consolas"/>
-                <w:lang w:val="bg-BG"/>
-              </w:rPr>
-            </w:pPr>
-            <w:r>
-              <w:rPr>
-                <w:rFonts w:ascii="Consolas" w:hAnsi="Consolas"/>
-                <w:noProof/>
-              </w:rPr>
-              <w:t>7</w:t>
-            </w:r>
-          </w:p>
-          <w:p>
-            <w:pPr>
-              <w:spacing w:before="20" w:after="20"/>
-              <w:rPr>
-                <w:rFonts w:ascii="Consolas" w:hAnsi="Consolas"/>
-                <w:noProof/>
-              </w:rPr>
-            </w:pPr>
-            <w:r>
-              <w:rPr>
-                <w:rFonts w:ascii="Consolas" w:hAnsi="Consolas"/>
-                <w:noProof/>
-              </w:rPr>
-              <w:t>2.5</w:t>
-            </w:r>
-          </w:p>
-        </w:tc>
-        <w:tc>
-          <w:tcPr>
-            <w:tcW w:w="1138" w:type="dxa"/>
-            <w:tcBorders>
-              <w:top w:val="single" w:sz="4" w:space="0" w:color="auto"/>
-              <w:left w:val="single" w:sz="4" w:space="0" w:color="auto"/>
-              <w:bottom w:val="single" w:sz="4" w:space="0" w:color="auto"/>
-              <w:right w:val="single" w:sz="4" w:space="0" w:color="auto"/>
-            </w:tcBorders>
-            <w:hideMark/>
-          </w:tcPr>
-          <w:p>
-            <w:pPr>
-              <w:spacing w:before="20" w:after="20"/>
-              <w:rPr>
-                <w:rFonts w:ascii="Consolas" w:hAnsi="Consolas"/>
-                <w:noProof/>
-              </w:rPr>
-            </w:pPr>
-            <w:r>
-              <w:rPr>
-                <w:rFonts w:ascii="Consolas" w:hAnsi="Consolas"/>
-                <w:noProof/>
-              </w:rPr>
-              <w:t>17.500</w:t>
-            </w:r>
-          </w:p>
-        </w:tc>
-        <w:tc>
-          <w:tcPr>
-            <w:tcW w:w="360" w:type="dxa"/>
-            <w:vMerge/>
-            <w:tcBorders>
-              <w:top w:val="nil"/>
-              <w:left w:val="single" w:sz="4" w:space="0" w:color="auto"/>
-              <w:bottom w:val="nil"/>
-              <w:right w:val="single" w:sz="4" w:space="0" w:color="auto"/>
-            </w:tcBorders>
-            <w:vAlign w:val="center"/>
-            <w:hideMark/>
-          </w:tcPr>
-          <w:p>
-            <w:pPr>
-              <w:spacing w:before="20" w:after="20"/>
-              <w:rPr>
-                <w:b/>
-                <w:noProof/>
-                <w:sz w:val="21"/>
-                <w:szCs w:val="21"/>
-              </w:rPr>
-            </w:pPr>
-          </w:p>
-        </w:tc>
-        <w:tc>
-          <w:tcPr>
-            <w:tcW w:w="1017" w:type="dxa"/>
-            <w:tcBorders>
-              <w:top w:val="single" w:sz="4" w:space="0" w:color="auto"/>
-              <w:left w:val="single" w:sz="4" w:space="0" w:color="auto"/>
-              <w:bottom w:val="single" w:sz="4" w:space="0" w:color="auto"/>
-              <w:right w:val="single" w:sz="4" w:space="0" w:color="auto"/>
-            </w:tcBorders>
-            <w:hideMark/>
-          </w:tcPr>
-          <w:p>
-            <w:pPr>
-              <w:spacing w:before="20" w:after="20"/>
-              <w:rPr>
-                <w:rFonts w:ascii="Consolas" w:hAnsi="Consolas"/>
-                <w:lang w:val="bg-BG"/>
-              </w:rPr>
-            </w:pPr>
-            <w:r>
-              <w:rPr>
-                <w:rFonts w:ascii="Consolas" w:hAnsi="Consolas"/>
-                <w:noProof/>
-              </w:rPr>
-              <w:t>circle</w:t>
-            </w:r>
-          </w:p>
-          <w:p>
-            <w:pPr>
-              <w:spacing w:before="20" w:after="20"/>
-              <w:rPr>
-                <w:rFonts w:ascii="Consolas" w:hAnsi="Consolas"/>
-                <w:noProof/>
-              </w:rPr>
-            </w:pPr>
-            <w:r>
-              <w:rPr>
-                <w:rFonts w:ascii="Consolas" w:hAnsi="Consolas"/>
-                <w:noProof/>
-              </w:rPr>
-              <w:t>6</w:t>
-            </w:r>
-          </w:p>
-        </w:tc>
-        <w:tc>
-          <w:tcPr>
-            <w:tcW w:w="1138" w:type="dxa"/>
-            <w:tcBorders>
-              <w:top w:val="single" w:sz="4" w:space="0" w:color="auto"/>
-              <w:left w:val="single" w:sz="4" w:space="0" w:color="auto"/>
-              <w:bottom w:val="single" w:sz="4" w:space="0" w:color="auto"/>
-              <w:right w:val="single" w:sz="4" w:space="0" w:color="auto"/>
-            </w:tcBorders>
-            <w:hideMark/>
-          </w:tcPr>
-          <w:p>
-            <w:pPr>
-              <w:spacing w:before="20" w:after="20"/>
-              <w:rPr>
-                <w:rFonts w:ascii="Consolas" w:hAnsi="Consolas"/>
-                <w:noProof/>
-              </w:rPr>
-            </w:pPr>
-            <w:r>
-              <w:rPr>
-                <w:rFonts w:ascii="Consolas" w:hAnsi="Consolas"/>
-                <w:noProof/>
-              </w:rPr>
-              <w:t>113.097</w:t>
-            </w:r>
-          </w:p>
-        </w:tc>
-        <w:tc>
-          <w:tcPr>
-            <w:tcW w:w="360" w:type="dxa"/>
-            <w:vMerge/>
-            <w:tcBorders>
-              <w:top w:val="nil"/>
-              <w:left w:val="single" w:sz="4" w:space="0" w:color="auto"/>
-              <w:bottom w:val="nil"/>
-              <w:right w:val="single" w:sz="4" w:space="0" w:color="auto"/>
-            </w:tcBorders>
-            <w:vAlign w:val="center"/>
-            <w:hideMark/>
-          </w:tcPr>
-          <w:p>
-            <w:pPr>
-              <w:spacing w:before="20" w:after="20"/>
-              <w:rPr>
-                <w:b/>
-                <w:noProof/>
-                <w:sz w:val="21"/>
-                <w:szCs w:val="21"/>
-              </w:rPr>
-            </w:pPr>
-          </w:p>
-        </w:tc>
-        <w:tc>
-          <w:tcPr>
-            <w:tcW w:w="1260" w:type="dxa"/>
-            <w:tcBorders>
-              <w:top w:val="single" w:sz="4" w:space="0" w:color="auto"/>
-              <w:left w:val="single" w:sz="4" w:space="0" w:color="auto"/>
-              <w:bottom w:val="single" w:sz="4" w:space="0" w:color="auto"/>
-              <w:right w:val="single" w:sz="4" w:space="0" w:color="auto"/>
-            </w:tcBorders>
-            <w:hideMark/>
-          </w:tcPr>
-          <w:p>
-            <w:pPr>
-              <w:spacing w:before="20" w:after="20"/>
-              <w:rPr>
-                <w:rFonts w:ascii="Consolas" w:hAnsi="Consolas"/>
-                <w:lang w:val="bg-BG"/>
-              </w:rPr>
-            </w:pPr>
-            <w:r>
-              <w:rPr>
-                <w:rFonts w:ascii="Consolas" w:hAnsi="Consolas"/>
-                <w:noProof/>
-              </w:rPr>
-              <w:t>triangle</w:t>
-            </w:r>
-          </w:p>
-          <w:p>
-            <w:pPr>
-              <w:spacing w:before="20" w:after="20"/>
-              <w:rPr>
-                <w:rFonts w:ascii="Consolas" w:hAnsi="Consolas"/>
-                <w:lang w:val="bg-BG"/>
-              </w:rPr>
-            </w:pPr>
-            <w:r>
-              <w:rPr>
-                <w:rFonts w:ascii="Consolas" w:hAnsi="Consolas"/>
-                <w:noProof/>
-              </w:rPr>
-              <w:t>4.5</w:t>
-            </w:r>
-          </w:p>
-          <w:p>
-            <w:pPr>
-              <w:spacing w:before="20" w:after="20"/>
-              <w:rPr>
-                <w:rFonts w:ascii="Consolas" w:hAnsi="Consolas"/>
-                <w:noProof/>
-              </w:rPr>
-            </w:pPr>
-            <w:r>
-              <w:rPr>
-                <w:rFonts w:ascii="Consolas" w:hAnsi="Consolas"/>
-                <w:noProof/>
-              </w:rPr>
-              <w:t>20</w:t>
-            </w:r>
-          </w:p>
-        </w:tc>
-        <w:tc>
-          <w:tcPr>
-            <w:tcW w:w="933" w:type="dxa"/>
-            <w:tcBorders>
-              <w:top w:val="single" w:sz="4" w:space="0" w:color="auto"/>
-              <w:left w:val="single" w:sz="4" w:space="0" w:color="auto"/>
-              <w:bottom w:val="single" w:sz="4" w:space="0" w:color="auto"/>
-              <w:right w:val="single" w:sz="4" w:space="0" w:color="auto"/>
-            </w:tcBorders>
-            <w:hideMark/>
-          </w:tcPr>
-          <w:p>
-            <w:pPr>
-              <w:spacing w:before="20" w:after="20"/>
-              <w:rPr>
-                <w:rFonts w:ascii="Consolas" w:hAnsi="Consolas"/>
-                <w:noProof/>
-              </w:rPr>
-            </w:pPr>
-            <w:r>
-              <w:rPr>
-                <w:rFonts w:ascii="Consolas" w:hAnsi="Consolas"/>
-                <w:noProof/>
-              </w:rPr>
-              <w:t>45.000</w:t>
-            </w:r>
-          </w:p>
-        </w:tc>
-      </w:tr>
-    </w:tbl>
-    <w:p>
-      <w:pPr>
-        <w:pStyle w:val="Heading2"/>
         <w:numPr>
           <w:ilvl w:val="0"/>
           <w:numId w:val="0"/>
@@ -12294,8 +9673,8 @@
       </w:pPr>
     </w:p>
     <w:sectPr>
-      <w:headerReference w:type="default" r:id="rId36"/>
-      <w:footerReference w:type="default" r:id="rId37"/>
+      <w:headerReference w:type="default" r:id="rId34"/>
+      <w:footerReference w:type="default" r:id="rId35"/>
       <w:pgSz w:w="11909" w:h="16834" w:code="9"/>
       <w:pgMar w:top="567" w:right="737" w:bottom="1077" w:left="737" w:header="567" w:footer="794" w:gutter="0"/>
       <w:cols w:space="720"/>
@@ -13386,7 +10765,7 @@
                                   </pic:cNvPicPr>
                                 </pic:nvPicPr>
                                 <pic:blipFill>
-                                  <a:blip r:embed="rId2">
+                                  <a:blip r:embed="rId21">
                                     <a:extLst>
                                       <a:ext uri="{28A0092B-C50C-407E-A947-70E740481C1C}">
                                         <a14:useLocalDpi xmlns:a14="http://schemas.microsoft.com/office/drawing/2010/main" val="0"/>
@@ -13435,7 +10814,7 @@
                           <wp:extent cx="180000" cy="180000"/>
                           <wp:effectExtent l="0" t="0" r="0" b="0"/>
                           <wp:docPr id="2" name="Picture 2">
-                            <a:hlinkClick xmlns:a="http://schemas.openxmlformats.org/drawingml/2006/main" r:id="rId3"/>
+                            <a:hlinkClick xmlns:a="http://schemas.openxmlformats.org/drawingml/2006/main" r:id="rId22"/>
                           </wp:docPr>
                           <wp:cNvGraphicFramePr>
                             <a:graphicFrameLocks xmlns:a="http://schemas.openxmlformats.org/drawingml/2006/main" noChangeAspect="1"/>
@@ -13445,14 +10824,14 @@
                               <pic:pic xmlns:pic="http://schemas.openxmlformats.org/drawingml/2006/picture">
                                 <pic:nvPicPr>
                                   <pic:cNvPr id="2" name="Picture 2">
-                                    <a:hlinkClick r:id="rId3"/>
+                                    <a:hlinkClick r:id="rId22"/>
                                   </pic:cNvPr>
                                   <pic:cNvPicPr>
                                     <a:picLocks noChangeAspect="1" noChangeArrowheads="1"/>
                                   </pic:cNvPicPr>
                                 </pic:nvPicPr>
                                 <pic:blipFill>
-                                  <a:blip r:embed="rId4">
+                                  <a:blip r:embed="rId23">
                                     <a:extLst>
                                       <a:ext uri="{28A0092B-C50C-407E-A947-70E740481C1C}">
                                         <a14:useLocalDpi xmlns:a14="http://schemas.microsoft.com/office/drawing/2010/main" val="0"/>
@@ -13501,7 +10880,7 @@
                           <wp:extent cx="180000" cy="180000"/>
                           <wp:effectExtent l="0" t="0" r="0" b="0"/>
                           <wp:docPr id="5" name="Picture 5" title="Software University @ Facebook">
-                            <a:hlinkClick xmlns:a="http://schemas.openxmlformats.org/drawingml/2006/main" r:id="rId5"/>
+                            <a:hlinkClick xmlns:a="http://schemas.openxmlformats.org/drawingml/2006/main" r:id="rId24"/>
                           </wp:docPr>
                           <wp:cNvGraphicFramePr>
                             <a:graphicFrameLocks xmlns:a="http://schemas.openxmlformats.org/drawingml/2006/main" noChangeAspect="1"/>
@@ -13511,12 +10890,12 @@
                               <pic:pic xmlns:pic="http://schemas.openxmlformats.org/drawingml/2006/picture">
                                 <pic:nvPicPr>
                                   <pic:cNvPr id="5" name="Picture 5" title="Software University @ Facebook">
-                                    <a:hlinkClick r:id="rId5"/>
+                                    <a:hlinkClick r:id="rId24"/>
                                   </pic:cNvPr>
                                   <pic:cNvPicPr/>
                                 </pic:nvPicPr>
                                 <pic:blipFill>
-                                  <a:blip r:embed="rId6"/>
+                                  <a:blip r:embed="rId25"/>
                                   <a:stretch>
                                     <a:fillRect/>
                                   </a:stretch>
@@ -13554,7 +10933,7 @@
                           <wp:extent cx="180000" cy="180000"/>
                           <wp:effectExtent l="0" t="0" r="0" b="0"/>
                           <wp:docPr id="20" name="Picture 20">
-                            <a:hlinkClick xmlns:a="http://schemas.openxmlformats.org/drawingml/2006/main" r:id="rId7"/>
+                            <a:hlinkClick xmlns:a="http://schemas.openxmlformats.org/drawingml/2006/main" r:id="rId26"/>
                           </wp:docPr>
                           <wp:cNvGraphicFramePr>
                             <a:graphicFrameLocks xmlns:a="http://schemas.openxmlformats.org/drawingml/2006/main" noChangeAspect="1"/>
@@ -13564,20 +10943,20 @@
                               <pic:pic xmlns:pic="http://schemas.openxmlformats.org/drawingml/2006/picture">
                                 <pic:nvPicPr>
                                   <pic:cNvPr id="20" name="Picture 20">
-                                    <a:hlinkClick r:id="rId7"/>
+                                    <a:hlinkClick r:id="rId26"/>
                                   </pic:cNvPr>
                                   <pic:cNvPicPr>
                                     <a:picLocks noChangeAspect="1" noChangeArrowheads="1"/>
                                   </pic:cNvPicPr>
                                 </pic:nvPicPr>
                                 <pic:blipFill>
-                                  <a:blip r:embed="rId8">
+                                  <a:blip r:embed="rId27">
                                     <a:extLst>
                                       <a:ext uri="{28A0092B-C50C-407E-A947-70E740481C1C}">
                                         <a14:useLocalDpi xmlns:a14="http://schemas.microsoft.com/office/drawing/2010/main" val="0"/>
                                       </a:ext>
                                       <a:ext uri="{837473B0-CC2E-450A-ABE3-18F120FF3D39}">
-                                        <a1611:picAttrSrcUrl xmlns:a1611="http://schemas.microsoft.com/office/drawing/2016/11/main" r:id="rId9"/>
+                                        <a1611:picAttrSrcUrl xmlns:a1611="http://schemas.microsoft.com/office/drawing/2016/11/main" r:id="rId28"/>
                                       </a:ext>
                                     </a:extLst>
                                   </a:blip>
@@ -13623,7 +11002,7 @@
                           <wp:extent cx="180000" cy="180000"/>
                           <wp:effectExtent l="0" t="0" r="0" b="0"/>
                           <wp:docPr id="7" name="Picture 7" title="Software University @ Twitter">
-                            <a:hlinkClick xmlns:a="http://schemas.openxmlformats.org/drawingml/2006/main" r:id="rId10"/>
+                            <a:hlinkClick xmlns:a="http://schemas.openxmlformats.org/drawingml/2006/main" r:id="rId29"/>
                           </wp:docPr>
                           <wp:cNvGraphicFramePr>
                             <a:graphicFrameLocks xmlns:a="http://schemas.openxmlformats.org/drawingml/2006/main" noChangeAspect="1"/>
@@ -13633,12 +11012,12 @@
                               <pic:pic xmlns:pic="http://schemas.openxmlformats.org/drawingml/2006/picture">
                                 <pic:nvPicPr>
                                   <pic:cNvPr id="7" name="Picture 7" title="Software University @ Twitter">
-                                    <a:hlinkClick r:id="rId10"/>
+                                    <a:hlinkClick r:id="rId29"/>
                                   </pic:cNvPr>
                                   <pic:cNvPicPr/>
                                 </pic:nvPicPr>
                                 <pic:blipFill>
-                                  <a:blip r:embed="rId11"/>
+                                  <a:blip r:embed="rId30"/>
                                   <a:stretch>
                                     <a:fillRect/>
                                   </a:stretch>
@@ -13676,7 +11055,7 @@
                           <wp:extent cx="180000" cy="180000"/>
                           <wp:effectExtent l="0" t="0" r="0" b="0"/>
                           <wp:docPr id="17" name="Picture 17" title="Software University @ YouTube">
-                            <a:hlinkClick xmlns:a="http://schemas.openxmlformats.org/drawingml/2006/main" r:id="rId12"/>
+                            <a:hlinkClick xmlns:a="http://schemas.openxmlformats.org/drawingml/2006/main" r:id="rId31"/>
                           </wp:docPr>
                           <wp:cNvGraphicFramePr>
                             <a:graphicFrameLocks xmlns:a="http://schemas.openxmlformats.org/drawingml/2006/main" noChangeAspect="1"/>
@@ -13686,12 +11065,12 @@
                               <pic:pic xmlns:pic="http://schemas.openxmlformats.org/drawingml/2006/picture">
                                 <pic:nvPicPr>
                                   <pic:cNvPr id="17" name="Picture 17" title="Software University @ YouTube">
-                                    <a:hlinkClick r:id="rId12"/>
+                                    <a:hlinkClick r:id="rId31"/>
                                   </pic:cNvPr>
                                   <pic:cNvPicPr/>
                                 </pic:nvPicPr>
                                 <pic:blipFill>
-                                  <a:blip r:embed="rId13"/>
+                                  <a:blip r:embed="rId32"/>
                                   <a:stretch>
                                     <a:fillRect/>
                                   </a:stretch>
@@ -13729,7 +11108,7 @@
                           <wp:extent cx="180000" cy="180000"/>
                           <wp:effectExtent l="0" t="0" r="0" b="0"/>
                           <wp:docPr id="21" name="Picture 21">
-                            <a:hlinkClick xmlns:a="http://schemas.openxmlformats.org/drawingml/2006/main" r:id="rId14"/>
+                            <a:hlinkClick xmlns:a="http://schemas.openxmlformats.org/drawingml/2006/main" r:id="rId33"/>
                           </wp:docPr>
                           <wp:cNvGraphicFramePr>
                             <a:graphicFrameLocks xmlns:a="http://schemas.openxmlformats.org/drawingml/2006/main" noChangeAspect="1"/>
@@ -13739,14 +11118,14 @@
                               <pic:pic xmlns:pic="http://schemas.openxmlformats.org/drawingml/2006/picture">
                                 <pic:nvPicPr>
                                   <pic:cNvPr id="21" name="Picture 21">
-                                    <a:hlinkClick r:id="rId14"/>
+                                    <a:hlinkClick r:id="rId33"/>
                                   </pic:cNvPr>
                                   <pic:cNvPicPr>
                                     <a:picLocks noChangeAspect="1" noChangeArrowheads="1"/>
                                   </pic:cNvPicPr>
                                 </pic:nvPicPr>
                                 <pic:blipFill rotWithShape="1">
-                                  <a:blip r:embed="rId15">
+                                  <a:blip r:embed="rId34">
                                     <a:extLst>
                                       <a:ext uri="{28A0092B-C50C-407E-A947-70E740481C1C}">
                                         <a14:useLocalDpi xmlns:a14="http://schemas.microsoft.com/office/drawing/2010/main" val="0"/>
@@ -13798,7 +11177,7 @@
                           <wp:extent cx="180000" cy="180000"/>
                           <wp:effectExtent l="0" t="0" r="0" b="0"/>
                           <wp:docPr id="22" name="Picture 22">
-                            <a:hlinkClick xmlns:a="http://schemas.openxmlformats.org/drawingml/2006/main" r:id="rId16"/>
+                            <a:hlinkClick xmlns:a="http://schemas.openxmlformats.org/drawingml/2006/main" r:id="rId35"/>
                           </wp:docPr>
                           <wp:cNvGraphicFramePr>
                             <a:graphicFrameLocks xmlns:a="http://schemas.openxmlformats.org/drawingml/2006/main" noChangeAspect="1"/>
@@ -13808,14 +11187,14 @@
                               <pic:pic xmlns:pic="http://schemas.openxmlformats.org/drawingml/2006/picture">
                                 <pic:nvPicPr>
                                   <pic:cNvPr id="22" name="Picture 22">
-                                    <a:hlinkClick r:id="rId16"/>
+                                    <a:hlinkClick r:id="rId35"/>
                                   </pic:cNvPr>
                                   <pic:cNvPicPr>
                                     <a:picLocks noChangeAspect="1" noChangeArrowheads="1"/>
                                   </pic:cNvPicPr>
                                 </pic:nvPicPr>
                                 <pic:blipFill>
-                                  <a:blip r:embed="rId17">
+                                  <a:blip r:embed="rId36">
                                     <a:extLst>
                                       <a:ext uri="{28A0092B-C50C-407E-A947-70E740481C1C}">
                                         <a14:useLocalDpi xmlns:a14="http://schemas.microsoft.com/office/drawing/2010/main" val="0"/>
@@ -13864,7 +11243,7 @@
                           <wp:extent cx="180000" cy="180000"/>
                           <wp:effectExtent l="0" t="0" r="0" b="0"/>
                           <wp:docPr id="23" name="Picture 23" title="Software University: Email Us">
-                            <a:hlinkClick xmlns:a="http://schemas.openxmlformats.org/drawingml/2006/main" r:id="rId18"/>
+                            <a:hlinkClick xmlns:a="http://schemas.openxmlformats.org/drawingml/2006/main" r:id="rId37"/>
                           </wp:docPr>
                           <wp:cNvGraphicFramePr>
                             <a:graphicFrameLocks xmlns:a="http://schemas.openxmlformats.org/drawingml/2006/main" noChangeAspect="1"/>
@@ -13874,12 +11253,12 @@
                               <pic:pic xmlns:pic="http://schemas.openxmlformats.org/drawingml/2006/picture">
                                 <pic:nvPicPr>
                                   <pic:cNvPr id="23" name="Picture 23" title="Software University: Email Us">
-                                    <a:hlinkClick r:id="rId18"/>
+                                    <a:hlinkClick r:id="rId37"/>
                                   </pic:cNvPr>
                                   <pic:cNvPicPr/>
                                 </pic:nvPicPr>
                                 <pic:blipFill>
-                                  <a:blip r:embed="rId19"/>
+                                  <a:blip r:embed="rId38"/>
                                   <a:stretch>
                                     <a:fillRect/>
                                   </a:stretch>
@@ -13941,7 +11320,7 @@
                   </pic:cNvPicPr>
                 </pic:nvPicPr>
                 <pic:blipFill>
-                  <a:blip r:embed="rId21">
+                  <a:blip r:embed="rId39">
                     <a:extLst>
                       <a:ext uri="{28A0092B-C50C-407E-A947-70E740481C1C}">
                         <a14:useLocalDpi xmlns:a14="http://schemas.microsoft.com/office/drawing/2010/main" val="0"/>

</xml_diff>